<commit_message>
modifiquei a tabela de testes
</commit_message>
<xml_diff>
--- a/tabela testes.docx
+++ b/tabela testes.docx
@@ -1991,6 +1991,7 @@
               </w:rPr>
               <w:t xml:space="preserve"> = false</w:t>
             </w:r>
+            <w:bookmarkStart w:id="22" w:name="OLE_LINK88"/>
             <w:bookmarkEnd w:id="17"/>
             <w:bookmarkEnd w:id="18"/>
             <w:bookmarkEnd w:id="19"/>
@@ -2025,7 +2026,7 @@
               </w:rPr>
               <w:t xml:space="preserve"> </w:t>
             </w:r>
-            <w:bookmarkStart w:id="22" w:name="OLE_LINK32"/>
+            <w:bookmarkStart w:id="23" w:name="OLE_LINK32"/>
             <w:bookmarkEnd w:id="16"/>
           </w:p>
           <w:p>
@@ -2085,6 +2086,7 @@
             </w:r>
           </w:p>
           <w:bookmarkEnd w:id="22"/>
+          <w:bookmarkEnd w:id="23"/>
           <w:p>
             <w:pPr>
               <w:jc w:val="center"/>
@@ -2697,7 +2699,7 @@
               </w:rPr>
               <w:t>posição da peça preta -&gt; (0, 0)</w:t>
             </w:r>
-            <w:bookmarkStart w:id="23" w:name="OLE_LINK33"/>
+            <w:bookmarkStart w:id="24" w:name="OLE_LINK33"/>
           </w:p>
           <w:p>
             <w:pPr>
@@ -2755,7 +2757,7 @@
               <w:t>)</w:t>
             </w:r>
           </w:p>
-          <w:bookmarkEnd w:id="23"/>
+          <w:bookmarkEnd w:id="24"/>
           <w:p>
             <w:pPr>
               <w:jc w:val="center"/>
@@ -2790,6 +2792,9 @@
                 <w:szCs w:val="20"/>
               </w:rPr>
             </w:pPr>
+            <w:bookmarkStart w:id="25" w:name="OLE_LINK95"/>
+            <w:bookmarkStart w:id="26" w:name="OLE_LINK96"/>
+            <w:bookmarkStart w:id="27" w:name="OLE_LINK97"/>
             <w:proofErr w:type="spellStart"/>
             <w:proofErr w:type="gramStart"/>
             <w:r>
@@ -2821,6 +2826,9 @@
               </w:rPr>
               <w:t>0, 0, 0, 1)</w:t>
             </w:r>
+            <w:bookmarkEnd w:id="25"/>
+            <w:bookmarkEnd w:id="26"/>
+            <w:bookmarkEnd w:id="27"/>
           </w:p>
         </w:tc>
         <w:tc>
@@ -3175,11 +3183,11 @@
                 <w:szCs w:val="20"/>
               </w:rPr>
             </w:pPr>
-            <w:bookmarkStart w:id="24" w:name="OLE_LINK46"/>
-            <w:bookmarkStart w:id="25" w:name="OLE_LINK47"/>
-            <w:bookmarkStart w:id="26" w:name="OLE_LINK48"/>
-            <w:bookmarkStart w:id="27" w:name="OLE_LINK49"/>
-            <w:bookmarkStart w:id="28" w:name="OLE_LINK50"/>
+            <w:bookmarkStart w:id="28" w:name="OLE_LINK46"/>
+            <w:bookmarkStart w:id="29" w:name="OLE_LINK47"/>
+            <w:bookmarkStart w:id="30" w:name="OLE_LINK48"/>
+            <w:bookmarkStart w:id="31" w:name="OLE_LINK49"/>
+            <w:bookmarkStart w:id="32" w:name="OLE_LINK50"/>
             <w:proofErr w:type="spellStart"/>
             <w:r>
               <w:rPr>
@@ -3819,12 +3827,12 @@
               </w:rPr>
               <w:t>s = "EMPATE"</w:t>
             </w:r>
-            <w:bookmarkEnd w:id="24"/>
-            <w:bookmarkEnd w:id="25"/>
-          </w:p>
-          <w:bookmarkEnd w:id="26"/>
-          <w:bookmarkEnd w:id="27"/>
-          <w:bookmarkEnd w:id="28"/>
+            <w:bookmarkEnd w:id="28"/>
+            <w:bookmarkEnd w:id="29"/>
+          </w:p>
+          <w:bookmarkEnd w:id="30"/>
+          <w:bookmarkEnd w:id="31"/>
+          <w:bookmarkEnd w:id="32"/>
           <w:p>
             <w:pPr>
               <w:jc w:val="center"/>
@@ -10299,7 +10307,6 @@
                 <w:szCs w:val="20"/>
               </w:rPr>
             </w:pPr>
-            <w:proofErr w:type="spellStart"/>
             <w:r>
               <w:rPr>
                 <w:rFonts w:asciiTheme="majorHAnsi" w:hAnsiTheme="majorHAnsi" w:cstheme="majorHAnsi"/>
@@ -10308,7 +10315,6 @@
               </w:rPr>
               <w:t>iniciaJogo</w:t>
             </w:r>
-            <w:proofErr w:type="spellEnd"/>
             <w:r>
               <w:rPr>
                 <w:rFonts w:asciiTheme="majorHAnsi" w:hAnsiTheme="majorHAnsi" w:cstheme="majorHAnsi"/>
@@ -10323,7 +10329,7 @@
                 <w:sz w:val="20"/>
                 <w:szCs w:val="20"/>
               </w:rPr>
-              <w:t>"test-files/FILE_TEST_MISSING_BOARD_SIZE.txt"</w:t>
+              <w:t>"test-files/FILE_TEST_MISSING_PIECES_LINE_AND_COLUMN.txt"</w:t>
             </w:r>
             <w:r>
               <w:rPr>
@@ -16222,6 +16228,7 @@
             <w:tcW w:w="3970" w:type="dxa"/>
             <w:tcBorders>
               <w:top w:val="single" w:sz="4" w:space="0" w:color="auto"/>
+              <w:bottom w:val="single" w:sz="4" w:space="0" w:color="auto"/>
             </w:tcBorders>
             <w:vAlign w:val="center"/>
           </w:tcPr>
@@ -16418,6 +16425,386 @@
                 <w:sz w:val="20"/>
                 <w:szCs w:val="20"/>
               </w:rPr>
+              <w:t xml:space="preserve"> = 0</w:t>
+            </w:r>
+            <w:bookmarkStart w:id="33" w:name="OLE_LINK89"/>
+            <w:r>
+              <w:rPr>
+                <w:rFonts w:asciiTheme="majorHAnsi" w:hAnsiTheme="majorHAnsi" w:cstheme="majorHAnsi"/>
+                <w:sz w:val="20"/>
+                <w:szCs w:val="20"/>
+              </w:rPr>
+              <w:t xml:space="preserve"> </w:t>
+            </w:r>
+          </w:p>
+          <w:p>
+            <w:pPr>
+              <w:jc w:val="center"/>
+              <w:rPr>
+                <w:rFonts w:asciiTheme="majorHAnsi" w:hAnsiTheme="majorHAnsi" w:cstheme="majorHAnsi"/>
+                <w:sz w:val="20"/>
+                <w:szCs w:val="20"/>
+              </w:rPr>
+            </w:pPr>
+            <w:proofErr w:type="spellStart"/>
+            <w:r>
+              <w:rPr>
+                <w:rFonts w:asciiTheme="majorHAnsi" w:hAnsiTheme="majorHAnsi" w:cstheme="majorHAnsi"/>
+                <w:sz w:val="20"/>
+                <w:szCs w:val="20"/>
+              </w:rPr>
+              <w:t>crazyPiecesInGame</w:t>
+            </w:r>
+            <w:proofErr w:type="spellEnd"/>
+            <w:r>
+              <w:rPr>
+                <w:rFonts w:asciiTheme="majorHAnsi" w:hAnsiTheme="majorHAnsi" w:cstheme="majorHAnsi"/>
+                <w:sz w:val="20"/>
+                <w:szCs w:val="20"/>
+              </w:rPr>
+              <w:t xml:space="preserve"> size = 0</w:t>
+            </w:r>
+            <w:r>
+              <w:rPr>
+                <w:rFonts w:asciiTheme="majorHAnsi" w:hAnsiTheme="majorHAnsi" w:cstheme="majorHAnsi"/>
+                <w:sz w:val="20"/>
+                <w:szCs w:val="20"/>
+              </w:rPr>
+              <w:t xml:space="preserve"> </w:t>
+            </w:r>
+          </w:p>
+          <w:bookmarkEnd w:id="33"/>
+          <w:p>
+            <w:pPr>
+              <w:jc w:val="center"/>
+              <w:rPr>
+                <w:rFonts w:asciiTheme="majorHAnsi" w:hAnsiTheme="majorHAnsi" w:cstheme="majorHAnsi"/>
+                <w:sz w:val="20"/>
+                <w:szCs w:val="20"/>
+              </w:rPr>
+            </w:pPr>
+            <w:proofErr w:type="spellStart"/>
+            <w:r>
+              <w:rPr>
+                <w:rFonts w:asciiTheme="majorHAnsi" w:hAnsiTheme="majorHAnsi" w:cstheme="majorHAnsi"/>
+                <w:sz w:val="20"/>
+                <w:szCs w:val="20"/>
+              </w:rPr>
+              <w:t>allCrazyPieces</w:t>
+            </w:r>
+            <w:proofErr w:type="spellEnd"/>
+            <w:r>
+              <w:rPr>
+                <w:rFonts w:asciiTheme="majorHAnsi" w:hAnsiTheme="majorHAnsi" w:cstheme="majorHAnsi"/>
+                <w:sz w:val="20"/>
+                <w:szCs w:val="20"/>
+              </w:rPr>
+              <w:t xml:space="preserve"> size = 0</w:t>
+            </w:r>
+            <w:r>
+              <w:rPr>
+                <w:rFonts w:asciiTheme="majorHAnsi" w:hAnsiTheme="majorHAnsi" w:cstheme="majorHAnsi"/>
+                <w:sz w:val="20"/>
+                <w:szCs w:val="20"/>
+              </w:rPr>
+              <w:t xml:space="preserve"> </w:t>
+            </w:r>
+          </w:p>
+          <w:p>
+            <w:pPr>
+              <w:jc w:val="center"/>
+              <w:rPr>
+                <w:rFonts w:asciiTheme="majorHAnsi" w:hAnsiTheme="majorHAnsi" w:cstheme="majorHAnsi"/>
+                <w:sz w:val="20"/>
+                <w:szCs w:val="20"/>
+              </w:rPr>
+            </w:pPr>
+            <w:r>
+              <w:rPr>
+                <w:rFonts w:asciiTheme="majorHAnsi" w:hAnsiTheme="majorHAnsi" w:cstheme="majorHAnsi"/>
+                <w:sz w:val="20"/>
+                <w:szCs w:val="20"/>
+              </w:rPr>
+              <w:t>authors</w:t>
+            </w:r>
+            <w:r>
+              <w:rPr>
+                <w:rFonts w:asciiTheme="majorHAnsi" w:hAnsiTheme="majorHAnsi" w:cstheme="majorHAnsi"/>
+                <w:sz w:val="20"/>
+                <w:szCs w:val="20"/>
+              </w:rPr>
+              <w:t xml:space="preserve"> size = 0</w:t>
+            </w:r>
+            <w:r>
+              <w:rPr>
+                <w:rFonts w:asciiTheme="majorHAnsi" w:hAnsiTheme="majorHAnsi" w:cstheme="majorHAnsi"/>
+                <w:sz w:val="20"/>
+                <w:szCs w:val="20"/>
+              </w:rPr>
+              <w:t xml:space="preserve"> </w:t>
+            </w:r>
+          </w:p>
+          <w:p>
+            <w:pPr>
+              <w:jc w:val="center"/>
+              <w:rPr>
+                <w:rFonts w:asciiTheme="majorHAnsi" w:hAnsiTheme="majorHAnsi" w:cstheme="majorHAnsi"/>
+                <w:sz w:val="20"/>
+                <w:szCs w:val="20"/>
+              </w:rPr>
+            </w:pPr>
+            <w:proofErr w:type="spellStart"/>
+            <w:r>
+              <w:rPr>
+                <w:rFonts w:asciiTheme="majorHAnsi" w:hAnsiTheme="majorHAnsi" w:cstheme="majorHAnsi"/>
+                <w:sz w:val="20"/>
+                <w:szCs w:val="20"/>
+              </w:rPr>
+              <w:t>suggestedPlay</w:t>
+            </w:r>
+            <w:proofErr w:type="spellEnd"/>
+            <w:r>
+              <w:rPr>
+                <w:rFonts w:asciiTheme="majorHAnsi" w:hAnsiTheme="majorHAnsi" w:cstheme="majorHAnsi"/>
+                <w:sz w:val="20"/>
+                <w:szCs w:val="20"/>
+              </w:rPr>
+              <w:t xml:space="preserve"> size = 0</w:t>
+            </w:r>
+            <w:r>
+              <w:rPr>
+                <w:rFonts w:asciiTheme="majorHAnsi" w:hAnsiTheme="majorHAnsi" w:cstheme="majorHAnsi"/>
+                <w:sz w:val="20"/>
+                <w:szCs w:val="20"/>
+              </w:rPr>
+              <w:t xml:space="preserve"> </w:t>
+            </w:r>
+          </w:p>
+          <w:p>
+            <w:pPr>
+              <w:jc w:val="center"/>
+              <w:rPr>
+                <w:rFonts w:asciiTheme="majorHAnsi" w:hAnsiTheme="majorHAnsi" w:cstheme="majorHAnsi"/>
+                <w:sz w:val="20"/>
+                <w:szCs w:val="20"/>
+              </w:rPr>
+            </w:pPr>
+            <w:r>
+              <w:rPr>
+                <w:rFonts w:asciiTheme="majorHAnsi" w:hAnsiTheme="majorHAnsi" w:cstheme="majorHAnsi"/>
+                <w:sz w:val="20"/>
+                <w:szCs w:val="20"/>
+              </w:rPr>
+              <w:t>scores</w:t>
+            </w:r>
+            <w:r>
+              <w:rPr>
+                <w:rFonts w:asciiTheme="majorHAnsi" w:hAnsiTheme="majorHAnsi" w:cstheme="majorHAnsi"/>
+                <w:sz w:val="20"/>
+                <w:szCs w:val="20"/>
+              </w:rPr>
+              <w:t xml:space="preserve"> size = 0</w:t>
+            </w:r>
+          </w:p>
+          <w:p>
+            <w:pPr>
+              <w:jc w:val="center"/>
+              <w:rPr>
+                <w:rFonts w:asciiTheme="majorHAnsi" w:hAnsiTheme="majorHAnsi" w:cstheme="majorHAnsi"/>
+                <w:sz w:val="20"/>
+                <w:szCs w:val="20"/>
+              </w:rPr>
+            </w:pPr>
+            <w:r>
+              <w:rPr>
+                <w:rFonts w:asciiTheme="majorHAnsi" w:hAnsiTheme="majorHAnsi" w:cstheme="majorHAnsi"/>
+                <w:sz w:val="20"/>
+                <w:szCs w:val="20"/>
+              </w:rPr>
+              <w:t>shift</w:t>
+            </w:r>
+            <w:r>
+              <w:rPr>
+                <w:rFonts w:asciiTheme="majorHAnsi" w:hAnsiTheme="majorHAnsi" w:cstheme="majorHAnsi"/>
+                <w:sz w:val="20"/>
+                <w:szCs w:val="20"/>
+              </w:rPr>
+              <w:t xml:space="preserve"> size = 0</w:t>
+            </w:r>
+          </w:p>
+          <w:p>
+            <w:pPr>
+              <w:jc w:val="center"/>
+              <w:rPr>
+                <w:rFonts w:asciiTheme="majorHAnsi" w:hAnsiTheme="majorHAnsi" w:cstheme="majorHAnsi"/>
+                <w:sz w:val="20"/>
+                <w:szCs w:val="20"/>
+              </w:rPr>
+            </w:pPr>
+            <w:proofErr w:type="spellStart"/>
+            <w:r>
+              <w:rPr>
+                <w:rFonts w:asciiTheme="majorHAnsi" w:hAnsiTheme="majorHAnsi" w:cstheme="majorHAnsi"/>
+                <w:sz w:val="20"/>
+                <w:szCs w:val="20"/>
+              </w:rPr>
+              <w:t>firstCapture</w:t>
+            </w:r>
+            <w:proofErr w:type="spellEnd"/>
+            <w:r>
+              <w:rPr>
+                <w:rFonts w:asciiTheme="majorHAnsi" w:hAnsiTheme="majorHAnsi" w:cstheme="majorHAnsi"/>
+                <w:sz w:val="20"/>
+                <w:szCs w:val="20"/>
+              </w:rPr>
+              <w:t xml:space="preserve"> = false</w:t>
+            </w:r>
+          </w:p>
+          <w:p>
+            <w:pPr>
+              <w:jc w:val="center"/>
+              <w:rPr>
+                <w:rFonts w:asciiTheme="majorHAnsi" w:hAnsiTheme="majorHAnsi" w:cstheme="majorHAnsi"/>
+                <w:sz w:val="20"/>
+                <w:szCs w:val="20"/>
+              </w:rPr>
+            </w:pPr>
+            <w:proofErr w:type="spellStart"/>
+            <w:r>
+              <w:rPr>
+                <w:rFonts w:asciiTheme="majorHAnsi" w:hAnsiTheme="majorHAnsi" w:cstheme="majorHAnsi"/>
+                <w:sz w:val="20"/>
+                <w:szCs w:val="20"/>
+              </w:rPr>
+              <w:t>previousPosition</w:t>
+            </w:r>
+            <w:proofErr w:type="spellEnd"/>
+            <w:r>
+              <w:rPr>
+                <w:rFonts w:asciiTheme="majorHAnsi" w:hAnsiTheme="majorHAnsi" w:cstheme="majorHAnsi"/>
+                <w:sz w:val="20"/>
+                <w:szCs w:val="20"/>
+              </w:rPr>
+              <w:t xml:space="preserve"> = null</w:t>
+            </w:r>
+          </w:p>
+          <w:p>
+            <w:pPr>
+              <w:jc w:val="center"/>
+              <w:rPr>
+                <w:rFonts w:asciiTheme="majorHAnsi" w:hAnsiTheme="majorHAnsi" w:cstheme="majorHAnsi"/>
+                <w:sz w:val="20"/>
+                <w:szCs w:val="20"/>
+              </w:rPr>
+            </w:pPr>
+            <w:proofErr w:type="spellStart"/>
+            <w:r>
+              <w:rPr>
+                <w:rFonts w:asciiTheme="majorHAnsi" w:hAnsiTheme="majorHAnsi" w:cstheme="majorHAnsi"/>
+                <w:sz w:val="20"/>
+                <w:szCs w:val="20"/>
+              </w:rPr>
+              <w:t>previousCrazyPiece</w:t>
+            </w:r>
+            <w:proofErr w:type="spellEnd"/>
+            <w:r>
+              <w:rPr>
+                <w:rFonts w:asciiTheme="majorHAnsi" w:hAnsiTheme="majorHAnsi" w:cstheme="majorHAnsi"/>
+                <w:sz w:val="20"/>
+                <w:szCs w:val="20"/>
+              </w:rPr>
+              <w:t xml:space="preserve"> = null</w:t>
+            </w:r>
+          </w:p>
+          <w:p>
+            <w:pPr>
+              <w:jc w:val="center"/>
+              <w:rPr>
+                <w:rFonts w:asciiTheme="majorHAnsi" w:hAnsiTheme="majorHAnsi" w:cstheme="majorHAnsi"/>
+                <w:sz w:val="20"/>
+                <w:szCs w:val="20"/>
+              </w:rPr>
+            </w:pPr>
+            <w:proofErr w:type="spellStart"/>
+            <w:r>
+              <w:rPr>
+                <w:rFonts w:asciiTheme="majorHAnsi" w:hAnsiTheme="majorHAnsi" w:cstheme="majorHAnsi"/>
+                <w:sz w:val="20"/>
+                <w:szCs w:val="20"/>
+              </w:rPr>
+              <w:t>crazyPieceRemovedFromTheGame</w:t>
+            </w:r>
+            <w:proofErr w:type="spellEnd"/>
+            <w:r>
+              <w:rPr>
+                <w:rFonts w:asciiTheme="majorHAnsi" w:hAnsiTheme="majorHAnsi" w:cstheme="majorHAnsi"/>
+                <w:sz w:val="20"/>
+                <w:szCs w:val="20"/>
+              </w:rPr>
+              <w:t xml:space="preserve"> = null</w:t>
+            </w:r>
+          </w:p>
+          <w:p>
+            <w:pPr>
+              <w:jc w:val="center"/>
+              <w:rPr>
+                <w:rFonts w:asciiTheme="majorHAnsi" w:hAnsiTheme="majorHAnsi" w:cstheme="majorHAnsi"/>
+                <w:sz w:val="20"/>
+                <w:szCs w:val="20"/>
+              </w:rPr>
+            </w:pPr>
+            <w:proofErr w:type="spellStart"/>
+            <w:r>
+              <w:rPr>
+                <w:rFonts w:asciiTheme="majorHAnsi" w:hAnsiTheme="majorHAnsi" w:cstheme="majorHAnsi"/>
+                <w:sz w:val="20"/>
+                <w:szCs w:val="20"/>
+              </w:rPr>
+              <w:t>crazyPieceRemovedFromTheGameAux</w:t>
+            </w:r>
+            <w:proofErr w:type="spellEnd"/>
+            <w:r>
+              <w:rPr>
+                <w:rFonts w:asciiTheme="majorHAnsi" w:hAnsiTheme="majorHAnsi" w:cstheme="majorHAnsi"/>
+                <w:sz w:val="20"/>
+                <w:szCs w:val="20"/>
+              </w:rPr>
+              <w:t xml:space="preserve"> size = 0</w:t>
+            </w:r>
+            <w:r>
+              <w:rPr>
+                <w:rFonts w:asciiTheme="majorHAnsi" w:hAnsiTheme="majorHAnsi" w:cstheme="majorHAnsi"/>
+                <w:sz w:val="20"/>
+                <w:szCs w:val="20"/>
+              </w:rPr>
+              <w:t xml:space="preserve"> </w:t>
+            </w:r>
+          </w:p>
+          <w:p>
+            <w:pPr>
+              <w:jc w:val="center"/>
+              <w:rPr>
+                <w:rFonts w:asciiTheme="majorHAnsi" w:hAnsiTheme="majorHAnsi" w:cstheme="majorHAnsi"/>
+                <w:sz w:val="20"/>
+                <w:szCs w:val="20"/>
+              </w:rPr>
+            </w:pPr>
+            <w:proofErr w:type="spellStart"/>
+            <w:r>
+              <w:rPr>
+                <w:rFonts w:asciiTheme="majorHAnsi" w:hAnsiTheme="majorHAnsi" w:cstheme="majorHAnsi"/>
+                <w:sz w:val="20"/>
+                <w:szCs w:val="20"/>
+              </w:rPr>
+              <w:t>hasCaughtAPiece</w:t>
+            </w:r>
+            <w:proofErr w:type="spellEnd"/>
+            <w:r>
+              <w:rPr>
+                <w:rFonts w:asciiTheme="majorHAnsi" w:hAnsiTheme="majorHAnsi" w:cstheme="majorHAnsi"/>
+                <w:sz w:val="20"/>
+                <w:szCs w:val="20"/>
+              </w:rPr>
               <w:t xml:space="preserve"> = 0 </w:t>
             </w:r>
           </w:p>
@@ -16437,6 +16824,358 @@
                 <w:sz w:val="20"/>
                 <w:szCs w:val="20"/>
               </w:rPr>
+              <w:t>previousCountNoCapture</w:t>
+            </w:r>
+            <w:proofErr w:type="spellEnd"/>
+            <w:r>
+              <w:rPr>
+                <w:rFonts w:asciiTheme="majorHAnsi" w:hAnsiTheme="majorHAnsi" w:cstheme="majorHAnsi"/>
+                <w:sz w:val="20"/>
+                <w:szCs w:val="20"/>
+              </w:rPr>
+              <w:t xml:space="preserve"> = -1</w:t>
+            </w:r>
+          </w:p>
+          <w:p>
+            <w:pPr>
+              <w:jc w:val="center"/>
+              <w:rPr>
+                <w:rFonts w:asciiTheme="majorHAnsi" w:hAnsiTheme="majorHAnsi" w:cstheme="majorHAnsi"/>
+                <w:sz w:val="20"/>
+                <w:szCs w:val="20"/>
+              </w:rPr>
+            </w:pPr>
+            <w:proofErr w:type="spellStart"/>
+            <w:r>
+              <w:rPr>
+                <w:rFonts w:asciiTheme="majorHAnsi" w:hAnsiTheme="majorHAnsi" w:cstheme="majorHAnsi"/>
+                <w:sz w:val="20"/>
+                <w:szCs w:val="20"/>
+              </w:rPr>
+              <w:t>hasMadeUndo</w:t>
+            </w:r>
+            <w:proofErr w:type="spellEnd"/>
+            <w:r>
+              <w:rPr>
+                <w:rFonts w:asciiTheme="majorHAnsi" w:hAnsiTheme="majorHAnsi" w:cstheme="majorHAnsi"/>
+                <w:sz w:val="20"/>
+                <w:szCs w:val="20"/>
+              </w:rPr>
+              <w:t xml:space="preserve"> = false</w:t>
+            </w:r>
+          </w:p>
+          <w:p>
+            <w:pPr>
+              <w:jc w:val="center"/>
+              <w:rPr>
+                <w:rFonts w:asciiTheme="majorHAnsi" w:hAnsiTheme="majorHAnsi" w:cstheme="majorHAnsi"/>
+                <w:sz w:val="20"/>
+                <w:szCs w:val="20"/>
+              </w:rPr>
+            </w:pPr>
+            <w:r>
+              <w:rPr>
+                <w:rFonts w:asciiTheme="majorHAnsi" w:hAnsiTheme="majorHAnsi" w:cstheme="majorHAnsi"/>
+                <w:sz w:val="20"/>
+                <w:szCs w:val="20"/>
+              </w:rPr>
+              <w:t>s = "EMPATE"</w:t>
+            </w:r>
+          </w:p>
+          <w:p>
+            <w:pPr>
+              <w:jc w:val="center"/>
+              <w:rPr>
+                <w:rFonts w:asciiTheme="majorHAnsi" w:hAnsiTheme="majorHAnsi" w:cstheme="majorHAnsi"/>
+                <w:sz w:val="20"/>
+                <w:szCs w:val="20"/>
+              </w:rPr>
+            </w:pPr>
+          </w:p>
+        </w:tc>
+        <w:tc>
+          <w:tcPr>
+            <w:tcW w:w="3118" w:type="dxa"/>
+            <w:tcBorders>
+              <w:top w:val="single" w:sz="4" w:space="0" w:color="auto"/>
+              <w:bottom w:val="single" w:sz="4" w:space="0" w:color="auto"/>
+            </w:tcBorders>
+            <w:vAlign w:val="center"/>
+          </w:tcPr>
+          <w:p>
+            <w:pPr>
+              <w:jc w:val="center"/>
+              <w:rPr>
+                <w:rFonts w:asciiTheme="majorHAnsi" w:hAnsiTheme="majorHAnsi" w:cstheme="majorHAnsi"/>
+                <w:sz w:val="20"/>
+                <w:szCs w:val="20"/>
+              </w:rPr>
+            </w:pPr>
+            <w:proofErr w:type="spellStart"/>
+            <w:r>
+              <w:rPr>
+                <w:rFonts w:asciiTheme="majorHAnsi" w:hAnsiTheme="majorHAnsi" w:cstheme="majorHAnsi"/>
+                <w:sz w:val="20"/>
+                <w:szCs w:val="20"/>
+              </w:rPr>
+              <w:t>iniciaJogo</w:t>
+            </w:r>
+            <w:proofErr w:type="spellEnd"/>
+            <w:r>
+              <w:rPr>
+                <w:rFonts w:asciiTheme="majorHAnsi" w:hAnsiTheme="majorHAnsi" w:cstheme="majorHAnsi"/>
+                <w:sz w:val="20"/>
+                <w:szCs w:val="20"/>
+              </w:rPr>
+              <w:t>(</w:t>
+            </w:r>
+            <w:r>
+              <w:rPr>
+                <w:rFonts w:asciiTheme="majorHAnsi" w:hAnsiTheme="majorHAnsi" w:cstheme="majorHAnsi"/>
+                <w:sz w:val="20"/>
+                <w:szCs w:val="20"/>
+              </w:rPr>
+              <w:t>"test-files/RUN_FILE.txt"</w:t>
+            </w:r>
+            <w:r>
+              <w:rPr>
+                <w:rFonts w:asciiTheme="majorHAnsi" w:hAnsiTheme="majorHAnsi" w:cstheme="majorHAnsi"/>
+                <w:sz w:val="20"/>
+                <w:szCs w:val="20"/>
+              </w:rPr>
+              <w:t>)</w:t>
+            </w:r>
+          </w:p>
+        </w:tc>
+        <w:tc>
+          <w:tcPr>
+            <w:tcW w:w="3969" w:type="dxa"/>
+            <w:tcBorders>
+              <w:top w:val="single" w:sz="4" w:space="0" w:color="auto"/>
+              <w:bottom w:val="single" w:sz="4" w:space="0" w:color="auto"/>
+            </w:tcBorders>
+            <w:vAlign w:val="center"/>
+          </w:tcPr>
+          <w:p>
+            <w:pPr>
+              <w:jc w:val="center"/>
+              <w:rPr>
+                <w:rFonts w:asciiTheme="majorHAnsi" w:hAnsiTheme="majorHAnsi" w:cstheme="majorHAnsi"/>
+                <w:sz w:val="20"/>
+                <w:szCs w:val="20"/>
+              </w:rPr>
+            </w:pPr>
+            <w:proofErr w:type="spellStart"/>
+            <w:r>
+              <w:rPr>
+                <w:rFonts w:asciiTheme="majorHAnsi" w:hAnsiTheme="majorHAnsi" w:cstheme="majorHAnsi"/>
+                <w:sz w:val="20"/>
+                <w:szCs w:val="20"/>
+              </w:rPr>
+              <w:t>boardSize</w:t>
+            </w:r>
+            <w:proofErr w:type="spellEnd"/>
+            <w:r>
+              <w:rPr>
+                <w:rFonts w:asciiTheme="majorHAnsi" w:hAnsiTheme="majorHAnsi" w:cstheme="majorHAnsi"/>
+                <w:sz w:val="20"/>
+                <w:szCs w:val="20"/>
+              </w:rPr>
+              <w:t xml:space="preserve"> = </w:t>
+            </w:r>
+            <w:r>
+              <w:rPr>
+                <w:rFonts w:asciiTheme="majorHAnsi" w:hAnsiTheme="majorHAnsi" w:cstheme="majorHAnsi"/>
+                <w:sz w:val="20"/>
+                <w:szCs w:val="20"/>
+              </w:rPr>
+              <w:t>8</w:t>
+            </w:r>
+          </w:p>
+          <w:p>
+            <w:pPr>
+              <w:jc w:val="center"/>
+              <w:rPr>
+                <w:rFonts w:asciiTheme="majorHAnsi" w:hAnsiTheme="majorHAnsi" w:cstheme="majorHAnsi"/>
+                <w:sz w:val="20"/>
+                <w:szCs w:val="20"/>
+              </w:rPr>
+            </w:pPr>
+            <w:proofErr w:type="spellStart"/>
+            <w:r>
+              <w:rPr>
+                <w:rFonts w:asciiTheme="majorHAnsi" w:hAnsiTheme="majorHAnsi" w:cstheme="majorHAnsi"/>
+                <w:sz w:val="20"/>
+                <w:szCs w:val="20"/>
+              </w:rPr>
+              <w:t>numberOfBlackPiecesCaptured</w:t>
+            </w:r>
+            <w:proofErr w:type="spellEnd"/>
+            <w:r>
+              <w:rPr>
+                <w:rFonts w:asciiTheme="majorHAnsi" w:hAnsiTheme="majorHAnsi" w:cstheme="majorHAnsi"/>
+                <w:sz w:val="20"/>
+                <w:szCs w:val="20"/>
+              </w:rPr>
+              <w:t xml:space="preserve"> = 0</w:t>
+            </w:r>
+          </w:p>
+          <w:p>
+            <w:pPr>
+              <w:jc w:val="center"/>
+              <w:rPr>
+                <w:rFonts w:asciiTheme="majorHAnsi" w:hAnsiTheme="majorHAnsi" w:cstheme="majorHAnsi"/>
+                <w:sz w:val="20"/>
+                <w:szCs w:val="20"/>
+              </w:rPr>
+            </w:pPr>
+            <w:proofErr w:type="spellStart"/>
+            <w:r>
+              <w:rPr>
+                <w:rFonts w:asciiTheme="majorHAnsi" w:hAnsiTheme="majorHAnsi" w:cstheme="majorHAnsi"/>
+                <w:sz w:val="20"/>
+                <w:szCs w:val="20"/>
+              </w:rPr>
+              <w:t>numberOfWhitePiecesCaptured</w:t>
+            </w:r>
+            <w:proofErr w:type="spellEnd"/>
+            <w:r>
+              <w:rPr>
+                <w:rFonts w:asciiTheme="majorHAnsi" w:hAnsiTheme="majorHAnsi" w:cstheme="majorHAnsi"/>
+                <w:sz w:val="20"/>
+                <w:szCs w:val="20"/>
+              </w:rPr>
+              <w:t xml:space="preserve"> = 0</w:t>
+            </w:r>
+          </w:p>
+          <w:p>
+            <w:pPr>
+              <w:jc w:val="center"/>
+              <w:rPr>
+                <w:rFonts w:asciiTheme="majorHAnsi" w:hAnsiTheme="majorHAnsi" w:cstheme="majorHAnsi"/>
+                <w:sz w:val="20"/>
+                <w:szCs w:val="20"/>
+              </w:rPr>
+            </w:pPr>
+            <w:proofErr w:type="spellStart"/>
+            <w:r>
+              <w:rPr>
+                <w:rFonts w:asciiTheme="majorHAnsi" w:hAnsiTheme="majorHAnsi" w:cstheme="majorHAnsi"/>
+                <w:sz w:val="20"/>
+                <w:szCs w:val="20"/>
+              </w:rPr>
+              <w:t>numberOfValidPlaysByBlackTeam</w:t>
+            </w:r>
+            <w:proofErr w:type="spellEnd"/>
+            <w:r>
+              <w:rPr>
+                <w:rFonts w:asciiTheme="majorHAnsi" w:hAnsiTheme="majorHAnsi" w:cstheme="majorHAnsi"/>
+                <w:sz w:val="20"/>
+                <w:szCs w:val="20"/>
+              </w:rPr>
+              <w:t xml:space="preserve"> = 0</w:t>
+            </w:r>
+          </w:p>
+          <w:p>
+            <w:pPr>
+              <w:jc w:val="center"/>
+              <w:rPr>
+                <w:rFonts w:asciiTheme="majorHAnsi" w:hAnsiTheme="majorHAnsi" w:cstheme="majorHAnsi"/>
+                <w:sz w:val="20"/>
+                <w:szCs w:val="20"/>
+              </w:rPr>
+            </w:pPr>
+            <w:proofErr w:type="spellStart"/>
+            <w:r>
+              <w:rPr>
+                <w:rFonts w:asciiTheme="majorHAnsi" w:hAnsiTheme="majorHAnsi" w:cstheme="majorHAnsi"/>
+                <w:sz w:val="20"/>
+                <w:szCs w:val="20"/>
+              </w:rPr>
+              <w:t>numberOfValidPlaysByWhiteTeam</w:t>
+            </w:r>
+            <w:proofErr w:type="spellEnd"/>
+            <w:r>
+              <w:rPr>
+                <w:rFonts w:asciiTheme="majorHAnsi" w:hAnsiTheme="majorHAnsi" w:cstheme="majorHAnsi"/>
+                <w:sz w:val="20"/>
+                <w:szCs w:val="20"/>
+              </w:rPr>
+              <w:t xml:space="preserve"> = 0</w:t>
+            </w:r>
+          </w:p>
+          <w:p>
+            <w:pPr>
+              <w:jc w:val="center"/>
+              <w:rPr>
+                <w:rFonts w:asciiTheme="majorHAnsi" w:hAnsiTheme="majorHAnsi" w:cstheme="majorHAnsi"/>
+                <w:sz w:val="20"/>
+                <w:szCs w:val="20"/>
+              </w:rPr>
+            </w:pPr>
+            <w:proofErr w:type="spellStart"/>
+            <w:r>
+              <w:rPr>
+                <w:rFonts w:asciiTheme="majorHAnsi" w:hAnsiTheme="majorHAnsi" w:cstheme="majorHAnsi"/>
+                <w:sz w:val="20"/>
+                <w:szCs w:val="20"/>
+              </w:rPr>
+              <w:t>numberOfInvalidPlaysByBlackTeam</w:t>
+            </w:r>
+            <w:proofErr w:type="spellEnd"/>
+            <w:r>
+              <w:rPr>
+                <w:rFonts w:asciiTheme="majorHAnsi" w:hAnsiTheme="majorHAnsi" w:cstheme="majorHAnsi"/>
+                <w:sz w:val="20"/>
+                <w:szCs w:val="20"/>
+              </w:rPr>
+              <w:t xml:space="preserve"> = 0</w:t>
+            </w:r>
+          </w:p>
+          <w:p>
+            <w:pPr>
+              <w:jc w:val="center"/>
+              <w:rPr>
+                <w:rFonts w:asciiTheme="majorHAnsi" w:hAnsiTheme="majorHAnsi" w:cstheme="majorHAnsi"/>
+                <w:sz w:val="20"/>
+                <w:szCs w:val="20"/>
+              </w:rPr>
+            </w:pPr>
+            <w:proofErr w:type="spellStart"/>
+            <w:r>
+              <w:rPr>
+                <w:rFonts w:asciiTheme="majorHAnsi" w:hAnsiTheme="majorHAnsi" w:cstheme="majorHAnsi"/>
+                <w:sz w:val="20"/>
+                <w:szCs w:val="20"/>
+              </w:rPr>
+              <w:t>numberOfInvalidPlaysByWhiteTeam</w:t>
+            </w:r>
+            <w:proofErr w:type="spellEnd"/>
+            <w:r>
+              <w:rPr>
+                <w:rFonts w:asciiTheme="majorHAnsi" w:hAnsiTheme="majorHAnsi" w:cstheme="majorHAnsi"/>
+                <w:sz w:val="20"/>
+                <w:szCs w:val="20"/>
+              </w:rPr>
+              <w:t xml:space="preserve"> = 0 </w:t>
+            </w:r>
+          </w:p>
+          <w:p>
+            <w:pPr>
+              <w:jc w:val="center"/>
+              <w:rPr>
+                <w:rFonts w:asciiTheme="majorHAnsi" w:hAnsiTheme="majorHAnsi" w:cstheme="majorHAnsi"/>
+                <w:sz w:val="20"/>
+                <w:szCs w:val="20"/>
+              </w:rPr>
+            </w:pPr>
+            <w:proofErr w:type="spellStart"/>
+            <w:r>
+              <w:rPr>
+                <w:rFonts w:asciiTheme="majorHAnsi" w:hAnsiTheme="majorHAnsi" w:cstheme="majorHAnsi"/>
+                <w:sz w:val="20"/>
+                <w:szCs w:val="20"/>
+              </w:rPr>
               <w:t>crazyPiecesInGame</w:t>
             </w:r>
             <w:proofErr w:type="spellEnd"/>
@@ -16446,8 +17185,306 @@
                 <w:sz w:val="20"/>
                 <w:szCs w:val="20"/>
               </w:rPr>
+              <w:t xml:space="preserve"> size = </w:t>
+            </w:r>
+            <w:r>
+              <w:rPr>
+                <w:rFonts w:asciiTheme="majorHAnsi" w:hAnsiTheme="majorHAnsi" w:cstheme="majorHAnsi"/>
+                <w:sz w:val="20"/>
+                <w:szCs w:val="20"/>
+              </w:rPr>
+              <w:t>7</w:t>
+            </w:r>
+          </w:p>
+          <w:p>
+            <w:pPr>
+              <w:jc w:val="center"/>
+              <w:rPr>
+                <w:rFonts w:asciiTheme="majorHAnsi" w:hAnsiTheme="majorHAnsi" w:cstheme="majorHAnsi"/>
+                <w:sz w:val="20"/>
+                <w:szCs w:val="20"/>
+              </w:rPr>
+            </w:pPr>
+            <w:proofErr w:type="spellStart"/>
+            <w:r>
+              <w:rPr>
+                <w:rFonts w:asciiTheme="majorHAnsi" w:hAnsiTheme="majorHAnsi" w:cstheme="majorHAnsi"/>
+                <w:sz w:val="20"/>
+                <w:szCs w:val="20"/>
+              </w:rPr>
+              <w:t>allCrazyPieces</w:t>
+            </w:r>
+            <w:proofErr w:type="spellEnd"/>
+            <w:r>
+              <w:rPr>
+                <w:rFonts w:asciiTheme="majorHAnsi" w:hAnsiTheme="majorHAnsi" w:cstheme="majorHAnsi"/>
+                <w:sz w:val="20"/>
+                <w:szCs w:val="20"/>
+              </w:rPr>
+              <w:t xml:space="preserve"> size = </w:t>
+            </w:r>
+            <w:r>
+              <w:rPr>
+                <w:rFonts w:asciiTheme="majorHAnsi" w:hAnsiTheme="majorHAnsi" w:cstheme="majorHAnsi"/>
+                <w:sz w:val="20"/>
+                <w:szCs w:val="20"/>
+              </w:rPr>
+              <w:t>7</w:t>
+            </w:r>
+          </w:p>
+          <w:p>
+            <w:pPr>
+              <w:jc w:val="center"/>
+              <w:rPr>
+                <w:rFonts w:asciiTheme="majorHAnsi" w:hAnsiTheme="majorHAnsi" w:cstheme="majorHAnsi"/>
+                <w:sz w:val="20"/>
+                <w:szCs w:val="20"/>
+              </w:rPr>
+            </w:pPr>
+            <w:r>
+              <w:rPr>
+                <w:rFonts w:asciiTheme="majorHAnsi" w:hAnsiTheme="majorHAnsi" w:cstheme="majorHAnsi"/>
+                <w:sz w:val="20"/>
+                <w:szCs w:val="20"/>
+              </w:rPr>
+              <w:t>authors</w:t>
+            </w:r>
+            <w:r>
+              <w:rPr>
+                <w:rFonts w:asciiTheme="majorHAnsi" w:hAnsiTheme="majorHAnsi" w:cstheme="majorHAnsi"/>
+                <w:sz w:val="20"/>
+                <w:szCs w:val="20"/>
+              </w:rPr>
               <w:t xml:space="preserve"> size = 0</w:t>
             </w:r>
+          </w:p>
+          <w:p>
+            <w:pPr>
+              <w:jc w:val="center"/>
+              <w:rPr>
+                <w:rFonts w:asciiTheme="majorHAnsi" w:hAnsiTheme="majorHAnsi" w:cstheme="majorHAnsi"/>
+                <w:sz w:val="20"/>
+                <w:szCs w:val="20"/>
+              </w:rPr>
+            </w:pPr>
+            <w:proofErr w:type="spellStart"/>
+            <w:r>
+              <w:rPr>
+                <w:rFonts w:asciiTheme="majorHAnsi" w:hAnsiTheme="majorHAnsi" w:cstheme="majorHAnsi"/>
+                <w:sz w:val="20"/>
+                <w:szCs w:val="20"/>
+              </w:rPr>
+              <w:t>suggestedPlay</w:t>
+            </w:r>
+            <w:proofErr w:type="spellEnd"/>
+            <w:r>
+              <w:rPr>
+                <w:rFonts w:asciiTheme="majorHAnsi" w:hAnsiTheme="majorHAnsi" w:cstheme="majorHAnsi"/>
+                <w:sz w:val="20"/>
+                <w:szCs w:val="20"/>
+              </w:rPr>
+              <w:t xml:space="preserve"> size = 0</w:t>
+            </w:r>
+          </w:p>
+          <w:p>
+            <w:pPr>
+              <w:jc w:val="center"/>
+              <w:rPr>
+                <w:rFonts w:asciiTheme="majorHAnsi" w:hAnsiTheme="majorHAnsi" w:cstheme="majorHAnsi"/>
+                <w:sz w:val="20"/>
+                <w:szCs w:val="20"/>
+              </w:rPr>
+            </w:pPr>
+            <w:r>
+              <w:rPr>
+                <w:rFonts w:asciiTheme="majorHAnsi" w:hAnsiTheme="majorHAnsi" w:cstheme="majorHAnsi"/>
+                <w:sz w:val="20"/>
+                <w:szCs w:val="20"/>
+              </w:rPr>
+              <w:t>scores</w:t>
+            </w:r>
+            <w:r>
+              <w:rPr>
+                <w:rFonts w:asciiTheme="majorHAnsi" w:hAnsiTheme="majorHAnsi" w:cstheme="majorHAnsi"/>
+                <w:sz w:val="20"/>
+                <w:szCs w:val="20"/>
+              </w:rPr>
+              <w:t xml:space="preserve"> size = 0</w:t>
+            </w:r>
+          </w:p>
+          <w:p>
+            <w:pPr>
+              <w:jc w:val="center"/>
+              <w:rPr>
+                <w:rFonts w:asciiTheme="majorHAnsi" w:hAnsiTheme="majorHAnsi" w:cstheme="majorHAnsi"/>
+                <w:sz w:val="20"/>
+                <w:szCs w:val="20"/>
+              </w:rPr>
+            </w:pPr>
+            <w:r>
+              <w:rPr>
+                <w:rFonts w:asciiTheme="majorHAnsi" w:hAnsiTheme="majorHAnsi" w:cstheme="majorHAnsi"/>
+                <w:sz w:val="20"/>
+                <w:szCs w:val="20"/>
+              </w:rPr>
+              <w:t>shift</w:t>
+            </w:r>
+            <w:r>
+              <w:rPr>
+                <w:rFonts w:asciiTheme="majorHAnsi" w:hAnsiTheme="majorHAnsi" w:cstheme="majorHAnsi"/>
+                <w:sz w:val="20"/>
+                <w:szCs w:val="20"/>
+              </w:rPr>
+              <w:t xml:space="preserve"> size = </w:t>
+            </w:r>
+            <w:r>
+              <w:rPr>
+                <w:rFonts w:asciiTheme="majorHAnsi" w:hAnsiTheme="majorHAnsi" w:cstheme="majorHAnsi"/>
+                <w:sz w:val="20"/>
+                <w:szCs w:val="20"/>
+              </w:rPr>
+              <w:t>1</w:t>
+            </w:r>
+          </w:p>
+          <w:p>
+            <w:pPr>
+              <w:jc w:val="center"/>
+              <w:rPr>
+                <w:rFonts w:asciiTheme="majorHAnsi" w:hAnsiTheme="majorHAnsi" w:cstheme="majorHAnsi"/>
+                <w:sz w:val="20"/>
+                <w:szCs w:val="20"/>
+              </w:rPr>
+            </w:pPr>
+            <w:proofErr w:type="spellStart"/>
+            <w:r>
+              <w:rPr>
+                <w:rFonts w:asciiTheme="majorHAnsi" w:hAnsiTheme="majorHAnsi" w:cstheme="majorHAnsi"/>
+                <w:sz w:val="20"/>
+                <w:szCs w:val="20"/>
+              </w:rPr>
+              <w:t>firstCapture</w:t>
+            </w:r>
+            <w:proofErr w:type="spellEnd"/>
+            <w:r>
+              <w:rPr>
+                <w:rFonts w:asciiTheme="majorHAnsi" w:hAnsiTheme="majorHAnsi" w:cstheme="majorHAnsi"/>
+                <w:sz w:val="20"/>
+                <w:szCs w:val="20"/>
+              </w:rPr>
+              <w:t xml:space="preserve"> = false</w:t>
+            </w:r>
+          </w:p>
+          <w:p>
+            <w:pPr>
+              <w:jc w:val="center"/>
+              <w:rPr>
+                <w:rFonts w:asciiTheme="majorHAnsi" w:hAnsiTheme="majorHAnsi" w:cstheme="majorHAnsi"/>
+                <w:sz w:val="20"/>
+                <w:szCs w:val="20"/>
+              </w:rPr>
+            </w:pPr>
+            <w:proofErr w:type="spellStart"/>
+            <w:r>
+              <w:rPr>
+                <w:rFonts w:asciiTheme="majorHAnsi" w:hAnsiTheme="majorHAnsi" w:cstheme="majorHAnsi"/>
+                <w:sz w:val="20"/>
+                <w:szCs w:val="20"/>
+              </w:rPr>
+              <w:t>previousPosition</w:t>
+            </w:r>
+            <w:proofErr w:type="spellEnd"/>
+            <w:r>
+              <w:rPr>
+                <w:rFonts w:asciiTheme="majorHAnsi" w:hAnsiTheme="majorHAnsi" w:cstheme="majorHAnsi"/>
+                <w:sz w:val="20"/>
+                <w:szCs w:val="20"/>
+              </w:rPr>
+              <w:t xml:space="preserve"> = null</w:t>
+            </w:r>
+          </w:p>
+          <w:p>
+            <w:pPr>
+              <w:jc w:val="center"/>
+              <w:rPr>
+                <w:rFonts w:asciiTheme="majorHAnsi" w:hAnsiTheme="majorHAnsi" w:cstheme="majorHAnsi"/>
+                <w:sz w:val="20"/>
+                <w:szCs w:val="20"/>
+              </w:rPr>
+            </w:pPr>
+            <w:proofErr w:type="spellStart"/>
+            <w:r>
+              <w:rPr>
+                <w:rFonts w:asciiTheme="majorHAnsi" w:hAnsiTheme="majorHAnsi" w:cstheme="majorHAnsi"/>
+                <w:sz w:val="20"/>
+                <w:szCs w:val="20"/>
+              </w:rPr>
+              <w:t>previousCrazyPiece</w:t>
+            </w:r>
+            <w:proofErr w:type="spellEnd"/>
+            <w:r>
+              <w:rPr>
+                <w:rFonts w:asciiTheme="majorHAnsi" w:hAnsiTheme="majorHAnsi" w:cstheme="majorHAnsi"/>
+                <w:sz w:val="20"/>
+                <w:szCs w:val="20"/>
+              </w:rPr>
+              <w:t xml:space="preserve"> = null</w:t>
+            </w:r>
+          </w:p>
+          <w:p>
+            <w:pPr>
+              <w:jc w:val="center"/>
+              <w:rPr>
+                <w:rFonts w:asciiTheme="majorHAnsi" w:hAnsiTheme="majorHAnsi" w:cstheme="majorHAnsi"/>
+                <w:sz w:val="20"/>
+                <w:szCs w:val="20"/>
+              </w:rPr>
+            </w:pPr>
+            <w:proofErr w:type="spellStart"/>
+            <w:r>
+              <w:rPr>
+                <w:rFonts w:asciiTheme="majorHAnsi" w:hAnsiTheme="majorHAnsi" w:cstheme="majorHAnsi"/>
+                <w:sz w:val="20"/>
+                <w:szCs w:val="20"/>
+              </w:rPr>
+              <w:t>crazyPieceRemovedFromTheGame</w:t>
+            </w:r>
+            <w:proofErr w:type="spellEnd"/>
+            <w:r>
+              <w:rPr>
+                <w:rFonts w:asciiTheme="majorHAnsi" w:hAnsiTheme="majorHAnsi" w:cstheme="majorHAnsi"/>
+                <w:sz w:val="20"/>
+                <w:szCs w:val="20"/>
+              </w:rPr>
+              <w:t xml:space="preserve"> = null</w:t>
+            </w:r>
+          </w:p>
+          <w:p>
+            <w:pPr>
+              <w:jc w:val="center"/>
+              <w:rPr>
+                <w:rFonts w:asciiTheme="majorHAnsi" w:hAnsiTheme="majorHAnsi" w:cstheme="majorHAnsi"/>
+                <w:sz w:val="20"/>
+                <w:szCs w:val="20"/>
+              </w:rPr>
+            </w:pPr>
+            <w:proofErr w:type="spellStart"/>
+            <w:r>
+              <w:rPr>
+                <w:rFonts w:asciiTheme="majorHAnsi" w:hAnsiTheme="majorHAnsi" w:cstheme="majorHAnsi"/>
+                <w:sz w:val="20"/>
+                <w:szCs w:val="20"/>
+              </w:rPr>
+              <w:t>crazyPieceRemovedFromTheGameAux</w:t>
+            </w:r>
+            <w:proofErr w:type="spellEnd"/>
+            <w:r>
+              <w:rPr>
+                <w:rFonts w:asciiTheme="majorHAnsi" w:hAnsiTheme="majorHAnsi" w:cstheme="majorHAnsi"/>
+                <w:sz w:val="20"/>
+                <w:szCs w:val="20"/>
+              </w:rPr>
+              <w:t xml:space="preserve"> size = 0</w:t>
+            </w:r>
             <w:r>
               <w:rPr>
                 <w:rFonts w:asciiTheme="majorHAnsi" w:hAnsiTheme="majorHAnsi" w:cstheme="majorHAnsi"/>
@@ -16473,407 +17510,1003 @@
                 <w:sz w:val="20"/>
                 <w:szCs w:val="20"/>
               </w:rPr>
-              <w:t>allCrazyPieces</w:t>
-            </w:r>
-            <w:proofErr w:type="spellEnd"/>
-            <w:r>
-              <w:rPr>
-                <w:rFonts w:asciiTheme="majorHAnsi" w:hAnsiTheme="majorHAnsi" w:cstheme="majorHAnsi"/>
-                <w:sz w:val="20"/>
-                <w:szCs w:val="20"/>
-              </w:rPr>
-              <w:t xml:space="preserve"> size = 0</w:t>
-            </w:r>
-            <w:r>
-              <w:rPr>
-                <w:rFonts w:asciiTheme="majorHAnsi" w:hAnsiTheme="majorHAnsi" w:cstheme="majorHAnsi"/>
-                <w:sz w:val="20"/>
-                <w:szCs w:val="20"/>
+              <w:t>hasCaughtAPiece</w:t>
+            </w:r>
+            <w:proofErr w:type="spellEnd"/>
+            <w:r>
+              <w:rPr>
+                <w:rFonts w:asciiTheme="majorHAnsi" w:hAnsiTheme="majorHAnsi" w:cstheme="majorHAnsi"/>
+                <w:sz w:val="20"/>
+                <w:szCs w:val="20"/>
+              </w:rPr>
+              <w:t xml:space="preserve"> = 0 </w:t>
+            </w:r>
+          </w:p>
+          <w:p>
+            <w:pPr>
+              <w:jc w:val="center"/>
+              <w:rPr>
+                <w:rFonts w:asciiTheme="majorHAnsi" w:hAnsiTheme="majorHAnsi" w:cstheme="majorHAnsi"/>
+                <w:sz w:val="20"/>
+                <w:szCs w:val="20"/>
+              </w:rPr>
+            </w:pPr>
+            <w:proofErr w:type="spellStart"/>
+            <w:r>
+              <w:rPr>
+                <w:rFonts w:asciiTheme="majorHAnsi" w:hAnsiTheme="majorHAnsi" w:cstheme="majorHAnsi"/>
+                <w:sz w:val="20"/>
+                <w:szCs w:val="20"/>
+              </w:rPr>
+              <w:t>previousCountNoCapture</w:t>
+            </w:r>
+            <w:proofErr w:type="spellEnd"/>
+            <w:r>
+              <w:rPr>
+                <w:rFonts w:asciiTheme="majorHAnsi" w:hAnsiTheme="majorHAnsi" w:cstheme="majorHAnsi"/>
+                <w:sz w:val="20"/>
+                <w:szCs w:val="20"/>
+              </w:rPr>
+              <w:t xml:space="preserve"> = -1</w:t>
+            </w:r>
+          </w:p>
+          <w:p>
+            <w:pPr>
+              <w:jc w:val="center"/>
+              <w:rPr>
+                <w:rFonts w:asciiTheme="majorHAnsi" w:hAnsiTheme="majorHAnsi" w:cstheme="majorHAnsi"/>
+                <w:sz w:val="20"/>
+                <w:szCs w:val="20"/>
+              </w:rPr>
+            </w:pPr>
+            <w:proofErr w:type="spellStart"/>
+            <w:r>
+              <w:rPr>
+                <w:rFonts w:asciiTheme="majorHAnsi" w:hAnsiTheme="majorHAnsi" w:cstheme="majorHAnsi"/>
+                <w:sz w:val="20"/>
+                <w:szCs w:val="20"/>
+              </w:rPr>
+              <w:t>hasMadeUndo</w:t>
+            </w:r>
+            <w:proofErr w:type="spellEnd"/>
+            <w:r>
+              <w:rPr>
+                <w:rFonts w:asciiTheme="majorHAnsi" w:hAnsiTheme="majorHAnsi" w:cstheme="majorHAnsi"/>
+                <w:sz w:val="20"/>
+                <w:szCs w:val="20"/>
+              </w:rPr>
+              <w:t xml:space="preserve"> = false</w:t>
+            </w:r>
+          </w:p>
+          <w:p>
+            <w:pPr>
+              <w:jc w:val="center"/>
+              <w:rPr>
+                <w:rFonts w:asciiTheme="majorHAnsi" w:hAnsiTheme="majorHAnsi" w:cstheme="majorHAnsi"/>
+                <w:sz w:val="20"/>
+                <w:szCs w:val="20"/>
+              </w:rPr>
+            </w:pPr>
+            <w:r>
+              <w:rPr>
+                <w:rFonts w:asciiTheme="majorHAnsi" w:hAnsiTheme="majorHAnsi" w:cstheme="majorHAnsi"/>
+                <w:sz w:val="20"/>
+                <w:szCs w:val="20"/>
+              </w:rPr>
+              <w:t>s = "EMPATE"</w:t>
+            </w:r>
+          </w:p>
+          <w:p>
+            <w:pPr>
+              <w:jc w:val="center"/>
+              <w:rPr>
+                <w:rFonts w:asciiTheme="majorHAnsi" w:hAnsiTheme="majorHAnsi" w:cstheme="majorHAnsi"/>
+                <w:sz w:val="20"/>
+                <w:szCs w:val="20"/>
+              </w:rPr>
+            </w:pPr>
+          </w:p>
+        </w:tc>
+        <w:tc>
+          <w:tcPr>
+            <w:tcW w:w="567" w:type="dxa"/>
+            <w:tcBorders>
+              <w:top w:val="single" w:sz="4" w:space="0" w:color="auto"/>
+              <w:bottom w:val="single" w:sz="4" w:space="0" w:color="auto"/>
+            </w:tcBorders>
+            <w:vAlign w:val="center"/>
+          </w:tcPr>
+          <w:p>
+            <w:pPr>
+              <w:jc w:val="center"/>
+              <w:rPr>
+                <w:rFonts w:asciiTheme="majorHAnsi" w:hAnsiTheme="majorHAnsi" w:cstheme="majorHAnsi"/>
+                <w:sz w:val="20"/>
+                <w:szCs w:val="20"/>
+              </w:rPr>
+            </w:pPr>
+            <w:r>
+              <w:rPr>
+                <w:rFonts w:asciiTheme="majorHAnsi" w:hAnsiTheme="majorHAnsi" w:cstheme="majorHAnsi"/>
+                <w:sz w:val="20"/>
+                <w:szCs w:val="20"/>
+              </w:rPr>
+              <w:t>14</w:t>
+            </w:r>
+          </w:p>
+        </w:tc>
+      </w:tr>
+      <w:tr>
+        <w:tc>
+          <w:tcPr>
+            <w:tcW w:w="3970" w:type="dxa"/>
+            <w:tcBorders>
+              <w:top w:val="single" w:sz="4" w:space="0" w:color="auto"/>
+              <w:bottom w:val="single" w:sz="4" w:space="0" w:color="auto"/>
+            </w:tcBorders>
+            <w:vAlign w:val="center"/>
+          </w:tcPr>
+          <w:p>
+            <w:pPr>
+              <w:jc w:val="center"/>
+              <w:rPr>
+                <w:rFonts w:asciiTheme="majorHAnsi" w:hAnsiTheme="majorHAnsi" w:cstheme="majorHAnsi"/>
+                <w:sz w:val="20"/>
+                <w:szCs w:val="20"/>
+                <w:lang w:val="pt-PT"/>
+              </w:rPr>
+            </w:pPr>
+            <w:bookmarkStart w:id="34" w:name="_Hlk534583442"/>
+            <w:r>
+              <w:rPr>
+                <w:rFonts w:asciiTheme="majorHAnsi" w:hAnsiTheme="majorHAnsi" w:cstheme="majorHAnsi"/>
+                <w:sz w:val="20"/>
+                <w:szCs w:val="20"/>
+                <w:lang w:val="pt-PT"/>
+              </w:rPr>
+              <w:t>posição d</w:t>
+            </w:r>
+            <w:r>
+              <w:rPr>
+                <w:rFonts w:asciiTheme="majorHAnsi" w:hAnsiTheme="majorHAnsi" w:cstheme="majorHAnsi"/>
+                <w:sz w:val="20"/>
+                <w:szCs w:val="20"/>
+                <w:lang w:val="pt-PT"/>
+              </w:rPr>
+              <w:t>o rei</w:t>
+            </w:r>
+            <w:r>
+              <w:rPr>
+                <w:rFonts w:asciiTheme="majorHAnsi" w:hAnsiTheme="majorHAnsi" w:cstheme="majorHAnsi"/>
+                <w:sz w:val="20"/>
+                <w:szCs w:val="20"/>
+                <w:lang w:val="pt-PT"/>
+              </w:rPr>
+              <w:t xml:space="preserve"> pret</w:t>
+            </w:r>
+            <w:r>
+              <w:rPr>
+                <w:rFonts w:asciiTheme="majorHAnsi" w:hAnsiTheme="majorHAnsi" w:cstheme="majorHAnsi"/>
+                <w:sz w:val="20"/>
+                <w:szCs w:val="20"/>
+                <w:lang w:val="pt-PT"/>
+              </w:rPr>
+              <w:t>o</w:t>
+            </w:r>
+            <w:r>
+              <w:rPr>
+                <w:rFonts w:asciiTheme="majorHAnsi" w:hAnsiTheme="majorHAnsi" w:cstheme="majorHAnsi"/>
+                <w:sz w:val="20"/>
+                <w:szCs w:val="20"/>
+                <w:lang w:val="pt-PT"/>
+              </w:rPr>
+              <w:t xml:space="preserve"> -&gt; (0, 0)</w:t>
+            </w:r>
+          </w:p>
+          <w:p>
+            <w:pPr>
+              <w:jc w:val="center"/>
+              <w:rPr>
+                <w:rFonts w:asciiTheme="majorHAnsi" w:hAnsiTheme="majorHAnsi" w:cstheme="majorHAnsi"/>
+                <w:sz w:val="20"/>
+                <w:szCs w:val="20"/>
+                <w:lang w:val="pt-PT"/>
+              </w:rPr>
+            </w:pPr>
+            <w:r>
+              <w:rPr>
+                <w:rFonts w:asciiTheme="majorHAnsi" w:hAnsiTheme="majorHAnsi" w:cstheme="majorHAnsi"/>
+                <w:sz w:val="20"/>
+                <w:szCs w:val="20"/>
+                <w:lang w:val="pt-PT"/>
+              </w:rPr>
+              <w:t>posição d</w:t>
+            </w:r>
+            <w:r>
+              <w:rPr>
+                <w:rFonts w:asciiTheme="majorHAnsi" w:hAnsiTheme="majorHAnsi" w:cstheme="majorHAnsi"/>
+                <w:sz w:val="20"/>
+                <w:szCs w:val="20"/>
+                <w:lang w:val="pt-PT"/>
+              </w:rPr>
+              <w:t>o</w:t>
+            </w:r>
+            <w:r>
+              <w:rPr>
+                <w:rFonts w:asciiTheme="majorHAnsi" w:hAnsiTheme="majorHAnsi" w:cstheme="majorHAnsi"/>
+                <w:sz w:val="20"/>
+                <w:szCs w:val="20"/>
+                <w:lang w:val="pt-PT"/>
               </w:rPr>
               <w:t xml:space="preserve"> </w:t>
             </w:r>
-          </w:p>
-          <w:p>
-            <w:pPr>
-              <w:jc w:val="center"/>
-              <w:rPr>
-                <w:rFonts w:asciiTheme="majorHAnsi" w:hAnsiTheme="majorHAnsi" w:cstheme="majorHAnsi"/>
-                <w:sz w:val="20"/>
-                <w:szCs w:val="20"/>
-              </w:rPr>
-            </w:pPr>
-            <w:r>
-              <w:rPr>
-                <w:rFonts w:asciiTheme="majorHAnsi" w:hAnsiTheme="majorHAnsi" w:cstheme="majorHAnsi"/>
-                <w:sz w:val="20"/>
-                <w:szCs w:val="20"/>
-              </w:rPr>
-              <w:t>authors</w:t>
-            </w:r>
-            <w:r>
-              <w:rPr>
-                <w:rFonts w:asciiTheme="majorHAnsi" w:hAnsiTheme="majorHAnsi" w:cstheme="majorHAnsi"/>
-                <w:sz w:val="20"/>
-                <w:szCs w:val="20"/>
-              </w:rPr>
-              <w:t xml:space="preserve"> size = 0</w:t>
-            </w:r>
-            <w:r>
-              <w:rPr>
-                <w:rFonts w:asciiTheme="majorHAnsi" w:hAnsiTheme="majorHAnsi" w:cstheme="majorHAnsi"/>
-                <w:sz w:val="20"/>
-                <w:szCs w:val="20"/>
+            <w:r>
+              <w:rPr>
+                <w:rFonts w:asciiTheme="majorHAnsi" w:hAnsiTheme="majorHAnsi" w:cstheme="majorHAnsi"/>
+                <w:sz w:val="20"/>
+                <w:szCs w:val="20"/>
+                <w:lang w:val="pt-PT"/>
+              </w:rPr>
+              <w:t>rei</w:t>
+            </w:r>
+            <w:r>
+              <w:rPr>
+                <w:rFonts w:asciiTheme="majorHAnsi" w:hAnsiTheme="majorHAnsi" w:cstheme="majorHAnsi"/>
+                <w:sz w:val="20"/>
+                <w:szCs w:val="20"/>
+                <w:lang w:val="pt-PT"/>
               </w:rPr>
               <w:t xml:space="preserve"> </w:t>
             </w:r>
-          </w:p>
-          <w:p>
-            <w:pPr>
-              <w:jc w:val="center"/>
-              <w:rPr>
-                <w:rFonts w:asciiTheme="majorHAnsi" w:hAnsiTheme="majorHAnsi" w:cstheme="majorHAnsi"/>
-                <w:sz w:val="20"/>
-                <w:szCs w:val="20"/>
-              </w:rPr>
-            </w:pPr>
-            <w:proofErr w:type="spellStart"/>
-            <w:r>
-              <w:rPr>
-                <w:rFonts w:asciiTheme="majorHAnsi" w:hAnsiTheme="majorHAnsi" w:cstheme="majorHAnsi"/>
-                <w:sz w:val="20"/>
-                <w:szCs w:val="20"/>
-              </w:rPr>
-              <w:t>suggestedPlay</w:t>
-            </w:r>
-            <w:proofErr w:type="spellEnd"/>
-            <w:r>
-              <w:rPr>
-                <w:rFonts w:asciiTheme="majorHAnsi" w:hAnsiTheme="majorHAnsi" w:cstheme="majorHAnsi"/>
-                <w:sz w:val="20"/>
-                <w:szCs w:val="20"/>
-              </w:rPr>
-              <w:t xml:space="preserve"> size = 0</w:t>
-            </w:r>
-            <w:r>
-              <w:rPr>
-                <w:rFonts w:asciiTheme="majorHAnsi" w:hAnsiTheme="majorHAnsi" w:cstheme="majorHAnsi"/>
-                <w:sz w:val="20"/>
-                <w:szCs w:val="20"/>
+            <w:r>
+              <w:rPr>
+                <w:rFonts w:asciiTheme="majorHAnsi" w:hAnsiTheme="majorHAnsi" w:cstheme="majorHAnsi"/>
+                <w:sz w:val="20"/>
+                <w:szCs w:val="20"/>
+                <w:lang w:val="pt-PT"/>
+              </w:rPr>
+              <w:t>branc</w:t>
+            </w:r>
+            <w:r>
+              <w:rPr>
+                <w:rFonts w:asciiTheme="majorHAnsi" w:hAnsiTheme="majorHAnsi" w:cstheme="majorHAnsi"/>
+                <w:sz w:val="20"/>
+                <w:szCs w:val="20"/>
+                <w:lang w:val="pt-PT"/>
+              </w:rPr>
+              <w:t>o</w:t>
+            </w:r>
+            <w:r>
+              <w:rPr>
+                <w:rFonts w:asciiTheme="majorHAnsi" w:hAnsiTheme="majorHAnsi" w:cstheme="majorHAnsi"/>
+                <w:sz w:val="20"/>
+                <w:szCs w:val="20"/>
+                <w:lang w:val="pt-PT"/>
+              </w:rPr>
+              <w:t xml:space="preserve"> -&gt; (0, </w:t>
+            </w:r>
+            <w:r>
+              <w:rPr>
+                <w:rFonts w:asciiTheme="majorHAnsi" w:hAnsiTheme="majorHAnsi" w:cstheme="majorHAnsi"/>
+                <w:sz w:val="20"/>
+                <w:szCs w:val="20"/>
+                <w:lang w:val="pt-PT"/>
+              </w:rPr>
+              <w:t>1</w:t>
+            </w:r>
+            <w:r>
+              <w:rPr>
+                <w:rFonts w:asciiTheme="majorHAnsi" w:hAnsiTheme="majorHAnsi" w:cstheme="majorHAnsi"/>
+                <w:sz w:val="20"/>
+                <w:szCs w:val="20"/>
+                <w:lang w:val="pt-PT"/>
+              </w:rPr>
+              <w:t>)</w:t>
+            </w:r>
+          </w:p>
+          <w:p>
+            <w:pPr>
+              <w:jc w:val="center"/>
+              <w:rPr>
+                <w:rFonts w:asciiTheme="majorHAnsi" w:hAnsiTheme="majorHAnsi" w:cstheme="majorHAnsi"/>
+                <w:sz w:val="20"/>
+                <w:szCs w:val="20"/>
+                <w:lang w:val="pt-PT"/>
+              </w:rPr>
+            </w:pPr>
+            <w:proofErr w:type="spellStart"/>
+            <w:r>
+              <w:rPr>
+                <w:rFonts w:asciiTheme="majorHAnsi" w:hAnsiTheme="majorHAnsi" w:cstheme="majorHAnsi"/>
+                <w:sz w:val="20"/>
+                <w:szCs w:val="20"/>
+                <w:lang w:val="pt-PT"/>
+              </w:rPr>
+              <w:t>crazyPiecesInGame</w:t>
+            </w:r>
+            <w:proofErr w:type="spellEnd"/>
+            <w:r>
+              <w:rPr>
+                <w:rFonts w:asciiTheme="majorHAnsi" w:hAnsiTheme="majorHAnsi" w:cstheme="majorHAnsi"/>
+                <w:sz w:val="20"/>
+                <w:szCs w:val="20"/>
+                <w:lang w:val="pt-PT"/>
               </w:rPr>
               <w:t xml:space="preserve"> </w:t>
             </w:r>
-          </w:p>
-          <w:p>
-            <w:pPr>
-              <w:jc w:val="center"/>
-              <w:rPr>
-                <w:rFonts w:asciiTheme="majorHAnsi" w:hAnsiTheme="majorHAnsi" w:cstheme="majorHAnsi"/>
-                <w:sz w:val="20"/>
-                <w:szCs w:val="20"/>
-              </w:rPr>
-            </w:pPr>
-            <w:r>
-              <w:rPr>
-                <w:rFonts w:asciiTheme="majorHAnsi" w:hAnsiTheme="majorHAnsi" w:cstheme="majorHAnsi"/>
-                <w:sz w:val="20"/>
-                <w:szCs w:val="20"/>
-              </w:rPr>
-              <w:t>scores</w:t>
-            </w:r>
-            <w:r>
-              <w:rPr>
-                <w:rFonts w:asciiTheme="majorHAnsi" w:hAnsiTheme="majorHAnsi" w:cstheme="majorHAnsi"/>
-                <w:sz w:val="20"/>
-                <w:szCs w:val="20"/>
-              </w:rPr>
-              <w:t xml:space="preserve"> size = 0</w:t>
-            </w:r>
-          </w:p>
-          <w:p>
-            <w:pPr>
-              <w:jc w:val="center"/>
-              <w:rPr>
-                <w:rFonts w:asciiTheme="majorHAnsi" w:hAnsiTheme="majorHAnsi" w:cstheme="majorHAnsi"/>
-                <w:sz w:val="20"/>
-                <w:szCs w:val="20"/>
-              </w:rPr>
-            </w:pPr>
-            <w:r>
-              <w:rPr>
-                <w:rFonts w:asciiTheme="majorHAnsi" w:hAnsiTheme="majorHAnsi" w:cstheme="majorHAnsi"/>
-                <w:sz w:val="20"/>
-                <w:szCs w:val="20"/>
-              </w:rPr>
-              <w:t>shift</w:t>
-            </w:r>
-            <w:r>
-              <w:rPr>
-                <w:rFonts w:asciiTheme="majorHAnsi" w:hAnsiTheme="majorHAnsi" w:cstheme="majorHAnsi"/>
-                <w:sz w:val="20"/>
-                <w:szCs w:val="20"/>
-              </w:rPr>
-              <w:t xml:space="preserve"> size = 0</w:t>
-            </w:r>
-          </w:p>
-          <w:p>
-            <w:pPr>
-              <w:jc w:val="center"/>
-              <w:rPr>
-                <w:rFonts w:asciiTheme="majorHAnsi" w:hAnsiTheme="majorHAnsi" w:cstheme="majorHAnsi"/>
-                <w:sz w:val="20"/>
-                <w:szCs w:val="20"/>
-              </w:rPr>
-            </w:pPr>
-            <w:proofErr w:type="spellStart"/>
-            <w:r>
-              <w:rPr>
-                <w:rFonts w:asciiTheme="majorHAnsi" w:hAnsiTheme="majorHAnsi" w:cstheme="majorHAnsi"/>
-                <w:sz w:val="20"/>
-                <w:szCs w:val="20"/>
-              </w:rPr>
-              <w:t>firstCapture</w:t>
-            </w:r>
-            <w:proofErr w:type="spellEnd"/>
-            <w:r>
-              <w:rPr>
-                <w:rFonts w:asciiTheme="majorHAnsi" w:hAnsiTheme="majorHAnsi" w:cstheme="majorHAnsi"/>
-                <w:sz w:val="20"/>
-                <w:szCs w:val="20"/>
-              </w:rPr>
-              <w:t xml:space="preserve"> = false</w:t>
-            </w:r>
-          </w:p>
-          <w:p>
-            <w:pPr>
-              <w:jc w:val="center"/>
-              <w:rPr>
-                <w:rFonts w:asciiTheme="majorHAnsi" w:hAnsiTheme="majorHAnsi" w:cstheme="majorHAnsi"/>
-                <w:sz w:val="20"/>
-                <w:szCs w:val="20"/>
-              </w:rPr>
-            </w:pPr>
-            <w:proofErr w:type="spellStart"/>
-            <w:r>
-              <w:rPr>
-                <w:rFonts w:asciiTheme="majorHAnsi" w:hAnsiTheme="majorHAnsi" w:cstheme="majorHAnsi"/>
-                <w:sz w:val="20"/>
-                <w:szCs w:val="20"/>
-              </w:rPr>
-              <w:t>previousPosition</w:t>
-            </w:r>
-            <w:proofErr w:type="spellEnd"/>
-            <w:r>
-              <w:rPr>
-                <w:rFonts w:asciiTheme="majorHAnsi" w:hAnsiTheme="majorHAnsi" w:cstheme="majorHAnsi"/>
-                <w:sz w:val="20"/>
-                <w:szCs w:val="20"/>
-              </w:rPr>
-              <w:t xml:space="preserve"> = null</w:t>
-            </w:r>
-          </w:p>
-          <w:p>
-            <w:pPr>
-              <w:jc w:val="center"/>
-              <w:rPr>
-                <w:rFonts w:asciiTheme="majorHAnsi" w:hAnsiTheme="majorHAnsi" w:cstheme="majorHAnsi"/>
-                <w:sz w:val="20"/>
-                <w:szCs w:val="20"/>
-              </w:rPr>
-            </w:pPr>
-            <w:proofErr w:type="spellStart"/>
-            <w:r>
-              <w:rPr>
-                <w:rFonts w:asciiTheme="majorHAnsi" w:hAnsiTheme="majorHAnsi" w:cstheme="majorHAnsi"/>
-                <w:sz w:val="20"/>
-                <w:szCs w:val="20"/>
-              </w:rPr>
-              <w:t>previousCrazyPiece</w:t>
-            </w:r>
-            <w:proofErr w:type="spellEnd"/>
-            <w:r>
-              <w:rPr>
-                <w:rFonts w:asciiTheme="majorHAnsi" w:hAnsiTheme="majorHAnsi" w:cstheme="majorHAnsi"/>
-                <w:sz w:val="20"/>
-                <w:szCs w:val="20"/>
-              </w:rPr>
-              <w:t xml:space="preserve"> = null</w:t>
-            </w:r>
-          </w:p>
-          <w:p>
-            <w:pPr>
-              <w:jc w:val="center"/>
-              <w:rPr>
-                <w:rFonts w:asciiTheme="majorHAnsi" w:hAnsiTheme="majorHAnsi" w:cstheme="majorHAnsi"/>
-                <w:sz w:val="20"/>
-                <w:szCs w:val="20"/>
-              </w:rPr>
-            </w:pPr>
-            <w:proofErr w:type="spellStart"/>
-            <w:r>
-              <w:rPr>
-                <w:rFonts w:asciiTheme="majorHAnsi" w:hAnsiTheme="majorHAnsi" w:cstheme="majorHAnsi"/>
-                <w:sz w:val="20"/>
-                <w:szCs w:val="20"/>
-              </w:rPr>
-              <w:t>crazyPieceRemovedFromTheGame</w:t>
-            </w:r>
-            <w:proofErr w:type="spellEnd"/>
-            <w:r>
-              <w:rPr>
-                <w:rFonts w:asciiTheme="majorHAnsi" w:hAnsiTheme="majorHAnsi" w:cstheme="majorHAnsi"/>
-                <w:sz w:val="20"/>
-                <w:szCs w:val="20"/>
-              </w:rPr>
-              <w:t xml:space="preserve"> = null</w:t>
-            </w:r>
-          </w:p>
-          <w:p>
-            <w:pPr>
-              <w:jc w:val="center"/>
-              <w:rPr>
-                <w:rFonts w:asciiTheme="majorHAnsi" w:hAnsiTheme="majorHAnsi" w:cstheme="majorHAnsi"/>
-                <w:sz w:val="20"/>
-                <w:szCs w:val="20"/>
-              </w:rPr>
-            </w:pPr>
-            <w:proofErr w:type="spellStart"/>
-            <w:r>
-              <w:rPr>
-                <w:rFonts w:asciiTheme="majorHAnsi" w:hAnsiTheme="majorHAnsi" w:cstheme="majorHAnsi"/>
-                <w:sz w:val="20"/>
-                <w:szCs w:val="20"/>
-              </w:rPr>
-              <w:t>crazyPieceRemovedFromTheGameAux</w:t>
-            </w:r>
-            <w:proofErr w:type="spellEnd"/>
-            <w:r>
-              <w:rPr>
-                <w:rFonts w:asciiTheme="majorHAnsi" w:hAnsiTheme="majorHAnsi" w:cstheme="majorHAnsi"/>
-                <w:sz w:val="20"/>
-                <w:szCs w:val="20"/>
-              </w:rPr>
-              <w:t xml:space="preserve"> size = 0</w:t>
-            </w:r>
-            <w:r>
-              <w:rPr>
-                <w:rFonts w:asciiTheme="majorHAnsi" w:hAnsiTheme="majorHAnsi" w:cstheme="majorHAnsi"/>
-                <w:sz w:val="20"/>
-                <w:szCs w:val="20"/>
+            <w:proofErr w:type="spellStart"/>
+            <w:r>
+              <w:rPr>
+                <w:rFonts w:asciiTheme="majorHAnsi" w:hAnsiTheme="majorHAnsi" w:cstheme="majorHAnsi"/>
+                <w:sz w:val="20"/>
+                <w:szCs w:val="20"/>
+                <w:lang w:val="pt-PT"/>
+              </w:rPr>
+              <w:t>size</w:t>
+            </w:r>
+            <w:proofErr w:type="spellEnd"/>
+            <w:r>
+              <w:rPr>
+                <w:rFonts w:asciiTheme="majorHAnsi" w:hAnsiTheme="majorHAnsi" w:cstheme="majorHAnsi"/>
+                <w:sz w:val="20"/>
+                <w:szCs w:val="20"/>
+                <w:lang w:val="pt-PT"/>
+              </w:rPr>
+              <w:t xml:space="preserve"> = </w:t>
+            </w:r>
+            <w:bookmarkStart w:id="35" w:name="_Hlk534583398"/>
+            <w:r>
+              <w:rPr>
+                <w:rFonts w:asciiTheme="majorHAnsi" w:hAnsiTheme="majorHAnsi" w:cstheme="majorHAnsi"/>
+                <w:sz w:val="20"/>
+                <w:szCs w:val="20"/>
+                <w:lang w:val="pt-PT"/>
+              </w:rPr>
+              <w:t>2</w:t>
+            </w:r>
+          </w:p>
+        </w:tc>
+        <w:tc>
+          <w:tcPr>
+            <w:tcW w:w="3118" w:type="dxa"/>
+            <w:tcBorders>
+              <w:top w:val="single" w:sz="4" w:space="0" w:color="auto"/>
+              <w:bottom w:val="single" w:sz="4" w:space="0" w:color="auto"/>
+            </w:tcBorders>
+            <w:vAlign w:val="center"/>
+          </w:tcPr>
+          <w:p>
+            <w:pPr>
+              <w:jc w:val="center"/>
+              <w:rPr>
+                <w:rFonts w:asciiTheme="majorHAnsi" w:hAnsiTheme="majorHAnsi" w:cstheme="majorHAnsi"/>
+                <w:sz w:val="20"/>
+                <w:szCs w:val="20"/>
+                <w:lang w:val="pt-PT"/>
+              </w:rPr>
+            </w:pPr>
+            <w:proofErr w:type="spellStart"/>
+            <w:proofErr w:type="gramStart"/>
+            <w:r>
+              <w:rPr>
+                <w:rFonts w:asciiTheme="majorHAnsi" w:hAnsiTheme="majorHAnsi" w:cstheme="majorHAnsi"/>
+                <w:sz w:val="20"/>
+                <w:szCs w:val="20"/>
+                <w:lang w:val="pt-PT"/>
+              </w:rPr>
+              <w:t>jogoTerminado</w:t>
+            </w:r>
+            <w:proofErr w:type="spellEnd"/>
+            <w:r>
+              <w:rPr>
+                <w:rFonts w:asciiTheme="majorHAnsi" w:hAnsiTheme="majorHAnsi" w:cstheme="majorHAnsi"/>
+                <w:sz w:val="20"/>
+                <w:szCs w:val="20"/>
+                <w:lang w:val="pt-PT"/>
+              </w:rPr>
+              <w:t>(</w:t>
+            </w:r>
+            <w:proofErr w:type="gramEnd"/>
+            <w:r>
+              <w:rPr>
+                <w:rFonts w:asciiTheme="majorHAnsi" w:hAnsiTheme="majorHAnsi" w:cstheme="majorHAnsi"/>
+                <w:sz w:val="20"/>
+                <w:szCs w:val="20"/>
+                <w:lang w:val="pt-PT"/>
+              </w:rPr>
+              <w:t>)</w:t>
+            </w:r>
+          </w:p>
+        </w:tc>
+        <w:tc>
+          <w:tcPr>
+            <w:tcW w:w="3969" w:type="dxa"/>
+            <w:tcBorders>
+              <w:top w:val="single" w:sz="4" w:space="0" w:color="auto"/>
+              <w:bottom w:val="single" w:sz="4" w:space="0" w:color="auto"/>
+            </w:tcBorders>
+            <w:vAlign w:val="center"/>
+          </w:tcPr>
+          <w:p>
+            <w:pPr>
+              <w:jc w:val="center"/>
+              <w:rPr>
+                <w:rFonts w:asciiTheme="majorHAnsi" w:hAnsiTheme="majorHAnsi" w:cstheme="majorHAnsi"/>
+                <w:sz w:val="20"/>
+                <w:szCs w:val="20"/>
+                <w:lang w:val="pt-PT"/>
+              </w:rPr>
+            </w:pPr>
+            <w:r>
+              <w:rPr>
+                <w:rFonts w:asciiTheme="majorHAnsi" w:hAnsiTheme="majorHAnsi" w:cstheme="majorHAnsi"/>
+                <w:sz w:val="20"/>
+                <w:szCs w:val="20"/>
+                <w:lang w:val="pt-PT"/>
+              </w:rPr>
+              <w:t>posição d</w:t>
+            </w:r>
+            <w:r>
+              <w:rPr>
+                <w:rFonts w:asciiTheme="majorHAnsi" w:hAnsiTheme="majorHAnsi" w:cstheme="majorHAnsi"/>
+                <w:sz w:val="20"/>
+                <w:szCs w:val="20"/>
+                <w:lang w:val="pt-PT"/>
+              </w:rPr>
+              <w:t>o rei</w:t>
+            </w:r>
+            <w:r>
+              <w:rPr>
+                <w:rFonts w:asciiTheme="majorHAnsi" w:hAnsiTheme="majorHAnsi" w:cstheme="majorHAnsi"/>
+                <w:sz w:val="20"/>
+                <w:szCs w:val="20"/>
+                <w:lang w:val="pt-PT"/>
+              </w:rPr>
+              <w:t xml:space="preserve"> pret</w:t>
+            </w:r>
+            <w:r>
+              <w:rPr>
+                <w:rFonts w:asciiTheme="majorHAnsi" w:hAnsiTheme="majorHAnsi" w:cstheme="majorHAnsi"/>
+                <w:sz w:val="20"/>
+                <w:szCs w:val="20"/>
+                <w:lang w:val="pt-PT"/>
+              </w:rPr>
+              <w:t>o</w:t>
+            </w:r>
+            <w:r>
+              <w:rPr>
+                <w:rFonts w:asciiTheme="majorHAnsi" w:hAnsiTheme="majorHAnsi" w:cstheme="majorHAnsi"/>
+                <w:sz w:val="20"/>
+                <w:szCs w:val="20"/>
+                <w:lang w:val="pt-PT"/>
+              </w:rPr>
+              <w:t xml:space="preserve"> -&gt; (0, 0)</w:t>
+            </w:r>
+          </w:p>
+          <w:p>
+            <w:pPr>
+              <w:jc w:val="center"/>
+              <w:rPr>
+                <w:rFonts w:asciiTheme="majorHAnsi" w:hAnsiTheme="majorHAnsi" w:cstheme="majorHAnsi"/>
+                <w:sz w:val="20"/>
+                <w:szCs w:val="20"/>
+                <w:lang w:val="pt-PT"/>
+              </w:rPr>
+            </w:pPr>
+            <w:r>
+              <w:rPr>
+                <w:rFonts w:asciiTheme="majorHAnsi" w:hAnsiTheme="majorHAnsi" w:cstheme="majorHAnsi"/>
+                <w:sz w:val="20"/>
+                <w:szCs w:val="20"/>
+                <w:lang w:val="pt-PT"/>
+              </w:rPr>
+              <w:t>posição d</w:t>
+            </w:r>
+            <w:r>
+              <w:rPr>
+                <w:rFonts w:asciiTheme="majorHAnsi" w:hAnsiTheme="majorHAnsi" w:cstheme="majorHAnsi"/>
+                <w:sz w:val="20"/>
+                <w:szCs w:val="20"/>
+                <w:lang w:val="pt-PT"/>
+              </w:rPr>
+              <w:t>o</w:t>
+            </w:r>
+            <w:r>
+              <w:rPr>
+                <w:rFonts w:asciiTheme="majorHAnsi" w:hAnsiTheme="majorHAnsi" w:cstheme="majorHAnsi"/>
+                <w:sz w:val="20"/>
+                <w:szCs w:val="20"/>
+                <w:lang w:val="pt-PT"/>
               </w:rPr>
               <w:t xml:space="preserve"> </w:t>
             </w:r>
-          </w:p>
-          <w:p>
-            <w:pPr>
-              <w:jc w:val="center"/>
-              <w:rPr>
-                <w:rFonts w:asciiTheme="majorHAnsi" w:hAnsiTheme="majorHAnsi" w:cstheme="majorHAnsi"/>
-                <w:sz w:val="20"/>
-                <w:szCs w:val="20"/>
-              </w:rPr>
-            </w:pPr>
-            <w:proofErr w:type="spellStart"/>
-            <w:r>
-              <w:rPr>
-                <w:rFonts w:asciiTheme="majorHAnsi" w:hAnsiTheme="majorHAnsi" w:cstheme="majorHAnsi"/>
-                <w:sz w:val="20"/>
-                <w:szCs w:val="20"/>
-              </w:rPr>
-              <w:t>hasCaughtAPiece</w:t>
-            </w:r>
-            <w:proofErr w:type="spellEnd"/>
-            <w:r>
-              <w:rPr>
-                <w:rFonts w:asciiTheme="majorHAnsi" w:hAnsiTheme="majorHAnsi" w:cstheme="majorHAnsi"/>
-                <w:sz w:val="20"/>
-                <w:szCs w:val="20"/>
-              </w:rPr>
-              <w:t xml:space="preserve"> = 0 </w:t>
-            </w:r>
-          </w:p>
-          <w:p>
-            <w:pPr>
-              <w:jc w:val="center"/>
-              <w:rPr>
-                <w:rFonts w:asciiTheme="majorHAnsi" w:hAnsiTheme="majorHAnsi" w:cstheme="majorHAnsi"/>
-                <w:sz w:val="20"/>
-                <w:szCs w:val="20"/>
-              </w:rPr>
-            </w:pPr>
-            <w:proofErr w:type="spellStart"/>
-            <w:r>
-              <w:rPr>
-                <w:rFonts w:asciiTheme="majorHAnsi" w:hAnsiTheme="majorHAnsi" w:cstheme="majorHAnsi"/>
-                <w:sz w:val="20"/>
-                <w:szCs w:val="20"/>
-              </w:rPr>
-              <w:t>previousCountNoCapture</w:t>
-            </w:r>
-            <w:proofErr w:type="spellEnd"/>
-            <w:r>
-              <w:rPr>
-                <w:rFonts w:asciiTheme="majorHAnsi" w:hAnsiTheme="majorHAnsi" w:cstheme="majorHAnsi"/>
-                <w:sz w:val="20"/>
-                <w:szCs w:val="20"/>
-              </w:rPr>
-              <w:t xml:space="preserve"> = -1</w:t>
-            </w:r>
-          </w:p>
-          <w:p>
-            <w:pPr>
-              <w:jc w:val="center"/>
-              <w:rPr>
-                <w:rFonts w:asciiTheme="majorHAnsi" w:hAnsiTheme="majorHAnsi" w:cstheme="majorHAnsi"/>
-                <w:sz w:val="20"/>
-                <w:szCs w:val="20"/>
-              </w:rPr>
-            </w:pPr>
-            <w:proofErr w:type="spellStart"/>
-            <w:r>
-              <w:rPr>
-                <w:rFonts w:asciiTheme="majorHAnsi" w:hAnsiTheme="majorHAnsi" w:cstheme="majorHAnsi"/>
-                <w:sz w:val="20"/>
-                <w:szCs w:val="20"/>
-              </w:rPr>
-              <w:t>hasMadeUndo</w:t>
-            </w:r>
-            <w:proofErr w:type="spellEnd"/>
-            <w:r>
-              <w:rPr>
-                <w:rFonts w:asciiTheme="majorHAnsi" w:hAnsiTheme="majorHAnsi" w:cstheme="majorHAnsi"/>
-                <w:sz w:val="20"/>
-                <w:szCs w:val="20"/>
-              </w:rPr>
-              <w:t xml:space="preserve"> = false</w:t>
-            </w:r>
-          </w:p>
-          <w:p>
-            <w:pPr>
-              <w:jc w:val="center"/>
-              <w:rPr>
-                <w:rFonts w:asciiTheme="majorHAnsi" w:hAnsiTheme="majorHAnsi" w:cstheme="majorHAnsi"/>
-                <w:sz w:val="20"/>
-                <w:szCs w:val="20"/>
-              </w:rPr>
-            </w:pPr>
-            <w:r>
-              <w:rPr>
-                <w:rFonts w:asciiTheme="majorHAnsi" w:hAnsiTheme="majorHAnsi" w:cstheme="majorHAnsi"/>
-                <w:sz w:val="20"/>
-                <w:szCs w:val="20"/>
-              </w:rPr>
-              <w:t>s = "EMPATE"</w:t>
-            </w:r>
-          </w:p>
-          <w:p>
-            <w:pPr>
-              <w:jc w:val="center"/>
-              <w:rPr>
-                <w:rFonts w:asciiTheme="majorHAnsi" w:hAnsiTheme="majorHAnsi" w:cstheme="majorHAnsi"/>
-                <w:sz w:val="20"/>
-                <w:szCs w:val="20"/>
-              </w:rPr>
-            </w:pPr>
+            <w:r>
+              <w:rPr>
+                <w:rFonts w:asciiTheme="majorHAnsi" w:hAnsiTheme="majorHAnsi" w:cstheme="majorHAnsi"/>
+                <w:sz w:val="20"/>
+                <w:szCs w:val="20"/>
+                <w:lang w:val="pt-PT"/>
+              </w:rPr>
+              <w:t>rei</w:t>
+            </w:r>
+            <w:r>
+              <w:rPr>
+                <w:rFonts w:asciiTheme="majorHAnsi" w:hAnsiTheme="majorHAnsi" w:cstheme="majorHAnsi"/>
+                <w:sz w:val="20"/>
+                <w:szCs w:val="20"/>
+                <w:lang w:val="pt-PT"/>
+              </w:rPr>
+              <w:t xml:space="preserve"> </w:t>
+            </w:r>
+            <w:r>
+              <w:rPr>
+                <w:rFonts w:asciiTheme="majorHAnsi" w:hAnsiTheme="majorHAnsi" w:cstheme="majorHAnsi"/>
+                <w:sz w:val="20"/>
+                <w:szCs w:val="20"/>
+                <w:lang w:val="pt-PT"/>
+              </w:rPr>
+              <w:t>branco</w:t>
+            </w:r>
+            <w:r>
+              <w:rPr>
+                <w:rFonts w:asciiTheme="majorHAnsi" w:hAnsiTheme="majorHAnsi" w:cstheme="majorHAnsi"/>
+                <w:sz w:val="20"/>
+                <w:szCs w:val="20"/>
+                <w:lang w:val="pt-PT"/>
+              </w:rPr>
+              <w:t xml:space="preserve"> -&gt; (0, </w:t>
+            </w:r>
+            <w:r>
+              <w:rPr>
+                <w:rFonts w:asciiTheme="majorHAnsi" w:hAnsiTheme="majorHAnsi" w:cstheme="majorHAnsi"/>
+                <w:sz w:val="20"/>
+                <w:szCs w:val="20"/>
+                <w:lang w:val="pt-PT"/>
+              </w:rPr>
+              <w:t>1</w:t>
+            </w:r>
+            <w:r>
+              <w:rPr>
+                <w:rFonts w:asciiTheme="majorHAnsi" w:hAnsiTheme="majorHAnsi" w:cstheme="majorHAnsi"/>
+                <w:sz w:val="20"/>
+                <w:szCs w:val="20"/>
+                <w:lang w:val="pt-PT"/>
+              </w:rPr>
+              <w:t>)</w:t>
+            </w:r>
+          </w:p>
+          <w:p>
+            <w:pPr>
+              <w:jc w:val="center"/>
+              <w:rPr>
+                <w:rFonts w:asciiTheme="majorHAnsi" w:hAnsiTheme="majorHAnsi" w:cstheme="majorHAnsi"/>
+                <w:sz w:val="20"/>
+                <w:szCs w:val="20"/>
+                <w:lang w:val="pt-PT"/>
+              </w:rPr>
+            </w:pPr>
+            <w:proofErr w:type="spellStart"/>
+            <w:r>
+              <w:rPr>
+                <w:rFonts w:asciiTheme="majorHAnsi" w:hAnsiTheme="majorHAnsi" w:cstheme="majorHAnsi"/>
+                <w:sz w:val="20"/>
+                <w:szCs w:val="20"/>
+                <w:lang w:val="pt-PT"/>
+              </w:rPr>
+              <w:t>crazyPiecesInGame</w:t>
+            </w:r>
+            <w:proofErr w:type="spellEnd"/>
+            <w:r>
+              <w:rPr>
+                <w:rFonts w:asciiTheme="majorHAnsi" w:hAnsiTheme="majorHAnsi" w:cstheme="majorHAnsi"/>
+                <w:sz w:val="20"/>
+                <w:szCs w:val="20"/>
+                <w:lang w:val="pt-PT"/>
+              </w:rPr>
+              <w:t xml:space="preserve"> </w:t>
+            </w:r>
+            <w:proofErr w:type="spellStart"/>
+            <w:r>
+              <w:rPr>
+                <w:rFonts w:asciiTheme="majorHAnsi" w:hAnsiTheme="majorHAnsi" w:cstheme="majorHAnsi"/>
+                <w:sz w:val="20"/>
+                <w:szCs w:val="20"/>
+                <w:lang w:val="pt-PT"/>
+              </w:rPr>
+              <w:t>size</w:t>
+            </w:r>
+            <w:proofErr w:type="spellEnd"/>
+            <w:r>
+              <w:rPr>
+                <w:rFonts w:asciiTheme="majorHAnsi" w:hAnsiTheme="majorHAnsi" w:cstheme="majorHAnsi"/>
+                <w:sz w:val="20"/>
+                <w:szCs w:val="20"/>
+                <w:lang w:val="pt-PT"/>
+              </w:rPr>
+              <w:t xml:space="preserve"> = </w:t>
+            </w:r>
+            <w:r>
+              <w:rPr>
+                <w:rFonts w:asciiTheme="majorHAnsi" w:hAnsiTheme="majorHAnsi" w:cstheme="majorHAnsi"/>
+                <w:sz w:val="20"/>
+                <w:szCs w:val="20"/>
+                <w:lang w:val="pt-PT"/>
+              </w:rPr>
+              <w:t>2</w:t>
+            </w:r>
+          </w:p>
+        </w:tc>
+        <w:tc>
+          <w:tcPr>
+            <w:tcW w:w="567" w:type="dxa"/>
+            <w:tcBorders>
+              <w:top w:val="single" w:sz="4" w:space="0" w:color="auto"/>
+              <w:bottom w:val="single" w:sz="4" w:space="0" w:color="auto"/>
+            </w:tcBorders>
+            <w:vAlign w:val="center"/>
+          </w:tcPr>
+          <w:p>
+            <w:pPr>
+              <w:jc w:val="center"/>
+              <w:rPr>
+                <w:rFonts w:asciiTheme="majorHAnsi" w:hAnsiTheme="majorHAnsi" w:cstheme="majorHAnsi"/>
+                <w:sz w:val="20"/>
+                <w:szCs w:val="20"/>
+                <w:lang w:val="pt-PT"/>
+              </w:rPr>
+            </w:pPr>
+            <w:r>
+              <w:rPr>
+                <w:rFonts w:asciiTheme="majorHAnsi" w:hAnsiTheme="majorHAnsi" w:cstheme="majorHAnsi"/>
+                <w:sz w:val="20"/>
+                <w:szCs w:val="20"/>
+                <w:lang w:val="pt-PT"/>
+              </w:rPr>
+              <w:t>15</w:t>
+            </w:r>
+          </w:p>
+        </w:tc>
+      </w:tr>
+      <w:bookmarkEnd w:id="34"/>
+      <w:tr>
+        <w:tc>
+          <w:tcPr>
+            <w:tcW w:w="3970" w:type="dxa"/>
+            <w:tcBorders>
+              <w:top w:val="single" w:sz="4" w:space="0" w:color="auto"/>
+            </w:tcBorders>
+            <w:vAlign w:val="center"/>
+          </w:tcPr>
+          <w:p>
+            <w:pPr>
+              <w:jc w:val="center"/>
+              <w:rPr>
+                <w:rFonts w:asciiTheme="majorHAnsi" w:hAnsiTheme="majorHAnsi" w:cstheme="majorHAnsi"/>
+                <w:sz w:val="20"/>
+                <w:szCs w:val="20"/>
+                <w:lang w:val="pt-PT"/>
+              </w:rPr>
+            </w:pPr>
+            <w:r>
+              <w:rPr>
+                <w:rFonts w:asciiTheme="majorHAnsi" w:hAnsiTheme="majorHAnsi" w:cstheme="majorHAnsi"/>
+                <w:sz w:val="20"/>
+                <w:szCs w:val="20"/>
+                <w:lang w:val="pt-PT"/>
+              </w:rPr>
+              <w:t>posição d</w:t>
+            </w:r>
+            <w:r>
+              <w:rPr>
+                <w:rFonts w:asciiTheme="majorHAnsi" w:hAnsiTheme="majorHAnsi" w:cstheme="majorHAnsi"/>
+                <w:sz w:val="20"/>
+                <w:szCs w:val="20"/>
+                <w:lang w:val="pt-PT"/>
+              </w:rPr>
+              <w:t>o rei</w:t>
+            </w:r>
+            <w:r>
+              <w:rPr>
+                <w:rFonts w:asciiTheme="majorHAnsi" w:hAnsiTheme="majorHAnsi" w:cstheme="majorHAnsi"/>
+                <w:sz w:val="20"/>
+                <w:szCs w:val="20"/>
+                <w:lang w:val="pt-PT"/>
+              </w:rPr>
+              <w:t xml:space="preserve"> pret</w:t>
+            </w:r>
+            <w:r>
+              <w:rPr>
+                <w:rFonts w:asciiTheme="majorHAnsi" w:hAnsiTheme="majorHAnsi" w:cstheme="majorHAnsi"/>
+                <w:sz w:val="20"/>
+                <w:szCs w:val="20"/>
+                <w:lang w:val="pt-PT"/>
+              </w:rPr>
+              <w:t>o</w:t>
+            </w:r>
+            <w:r>
+              <w:rPr>
+                <w:rFonts w:asciiTheme="majorHAnsi" w:hAnsiTheme="majorHAnsi" w:cstheme="majorHAnsi"/>
+                <w:sz w:val="20"/>
+                <w:szCs w:val="20"/>
+                <w:lang w:val="pt-PT"/>
+              </w:rPr>
+              <w:t xml:space="preserve"> -&gt; (0, 0)</w:t>
+            </w:r>
+            <w:bookmarkStart w:id="36" w:name="OLE_LINK94"/>
+          </w:p>
+          <w:p>
+            <w:pPr>
+              <w:jc w:val="center"/>
+              <w:rPr>
+                <w:rFonts w:asciiTheme="majorHAnsi" w:hAnsiTheme="majorHAnsi" w:cstheme="majorHAnsi"/>
+                <w:sz w:val="20"/>
+                <w:szCs w:val="20"/>
+                <w:lang w:val="pt-PT"/>
+              </w:rPr>
+            </w:pPr>
+            <w:r>
+              <w:rPr>
+                <w:rFonts w:asciiTheme="majorHAnsi" w:hAnsiTheme="majorHAnsi" w:cstheme="majorHAnsi"/>
+                <w:sz w:val="20"/>
+                <w:szCs w:val="20"/>
+                <w:lang w:val="pt-PT"/>
+              </w:rPr>
+              <w:t>posição d</w:t>
+            </w:r>
+            <w:r>
+              <w:rPr>
+                <w:rFonts w:asciiTheme="majorHAnsi" w:hAnsiTheme="majorHAnsi" w:cstheme="majorHAnsi"/>
+                <w:sz w:val="20"/>
+                <w:szCs w:val="20"/>
+                <w:lang w:val="pt-PT"/>
+              </w:rPr>
+              <w:t>o</w:t>
+            </w:r>
+            <w:r>
+              <w:rPr>
+                <w:rFonts w:asciiTheme="majorHAnsi" w:hAnsiTheme="majorHAnsi" w:cstheme="majorHAnsi"/>
+                <w:sz w:val="20"/>
+                <w:szCs w:val="20"/>
+                <w:lang w:val="pt-PT"/>
+              </w:rPr>
+              <w:t xml:space="preserve"> </w:t>
+            </w:r>
+            <w:r>
+              <w:rPr>
+                <w:rFonts w:asciiTheme="majorHAnsi" w:hAnsiTheme="majorHAnsi" w:cstheme="majorHAnsi"/>
+                <w:sz w:val="20"/>
+                <w:szCs w:val="20"/>
+                <w:lang w:val="pt-PT"/>
+              </w:rPr>
+              <w:t>rei</w:t>
+            </w:r>
+            <w:r>
+              <w:rPr>
+                <w:rFonts w:asciiTheme="majorHAnsi" w:hAnsiTheme="majorHAnsi" w:cstheme="majorHAnsi"/>
+                <w:sz w:val="20"/>
+                <w:szCs w:val="20"/>
+                <w:lang w:val="pt-PT"/>
+              </w:rPr>
+              <w:t xml:space="preserve"> </w:t>
+            </w:r>
+            <w:r>
+              <w:rPr>
+                <w:rFonts w:asciiTheme="majorHAnsi" w:hAnsiTheme="majorHAnsi" w:cstheme="majorHAnsi"/>
+                <w:sz w:val="20"/>
+                <w:szCs w:val="20"/>
+                <w:lang w:val="pt-PT"/>
+              </w:rPr>
+              <w:t>branco</w:t>
+            </w:r>
+            <w:r>
+              <w:rPr>
+                <w:rFonts w:asciiTheme="majorHAnsi" w:hAnsiTheme="majorHAnsi" w:cstheme="majorHAnsi"/>
+                <w:sz w:val="20"/>
+                <w:szCs w:val="20"/>
+                <w:lang w:val="pt-PT"/>
+              </w:rPr>
+              <w:t xml:space="preserve"> -&gt; (0, </w:t>
+            </w:r>
+            <w:r>
+              <w:rPr>
+                <w:rFonts w:asciiTheme="majorHAnsi" w:hAnsiTheme="majorHAnsi" w:cstheme="majorHAnsi"/>
+                <w:sz w:val="20"/>
+                <w:szCs w:val="20"/>
+                <w:lang w:val="pt-PT"/>
+              </w:rPr>
+              <w:t>1</w:t>
+            </w:r>
+            <w:r>
+              <w:rPr>
+                <w:rFonts w:asciiTheme="majorHAnsi" w:hAnsiTheme="majorHAnsi" w:cstheme="majorHAnsi"/>
+                <w:sz w:val="20"/>
+                <w:szCs w:val="20"/>
+                <w:lang w:val="pt-PT"/>
+              </w:rPr>
+              <w:t>)</w:t>
+            </w:r>
+            <w:r>
+              <w:rPr>
+                <w:rFonts w:asciiTheme="majorHAnsi" w:hAnsiTheme="majorHAnsi" w:cstheme="majorHAnsi"/>
+                <w:sz w:val="20"/>
+                <w:szCs w:val="20"/>
+                <w:lang w:val="pt-PT"/>
+              </w:rPr>
+              <w:t xml:space="preserve"> </w:t>
+            </w:r>
+            <w:bookmarkStart w:id="37" w:name="OLE_LINK98"/>
+          </w:p>
+          <w:p>
+            <w:pPr>
+              <w:jc w:val="center"/>
+              <w:rPr>
+                <w:rFonts w:asciiTheme="majorHAnsi" w:hAnsiTheme="majorHAnsi" w:cstheme="majorHAnsi"/>
+                <w:sz w:val="20"/>
+                <w:szCs w:val="20"/>
+                <w:lang w:val="pt-PT"/>
+              </w:rPr>
+            </w:pPr>
+            <w:r>
+              <w:rPr>
+                <w:rFonts w:asciiTheme="majorHAnsi" w:hAnsiTheme="majorHAnsi" w:cstheme="majorHAnsi"/>
+                <w:sz w:val="20"/>
+                <w:szCs w:val="20"/>
+                <w:lang w:val="pt-PT"/>
+              </w:rPr>
+              <w:t>posição d</w:t>
+            </w:r>
+            <w:r>
+              <w:rPr>
+                <w:rFonts w:asciiTheme="majorHAnsi" w:hAnsiTheme="majorHAnsi" w:cstheme="majorHAnsi"/>
+                <w:sz w:val="20"/>
+                <w:szCs w:val="20"/>
+                <w:lang w:val="pt-PT"/>
+              </w:rPr>
+              <w:t>o</w:t>
+            </w:r>
+            <w:r>
+              <w:rPr>
+                <w:rFonts w:asciiTheme="majorHAnsi" w:hAnsiTheme="majorHAnsi" w:cstheme="majorHAnsi"/>
+                <w:sz w:val="20"/>
+                <w:szCs w:val="20"/>
+                <w:lang w:val="pt-PT"/>
+              </w:rPr>
+              <w:t xml:space="preserve"> </w:t>
+            </w:r>
+            <w:r>
+              <w:rPr>
+                <w:rFonts w:asciiTheme="majorHAnsi" w:hAnsiTheme="majorHAnsi" w:cstheme="majorHAnsi"/>
+                <w:sz w:val="20"/>
+                <w:szCs w:val="20"/>
+                <w:lang w:val="pt-PT"/>
+              </w:rPr>
+              <w:t>rei</w:t>
+            </w:r>
+            <w:r>
+              <w:rPr>
+                <w:rFonts w:asciiTheme="majorHAnsi" w:hAnsiTheme="majorHAnsi" w:cstheme="majorHAnsi"/>
+                <w:sz w:val="20"/>
+                <w:szCs w:val="20"/>
+                <w:lang w:val="pt-PT"/>
+              </w:rPr>
+              <w:t xml:space="preserve"> </w:t>
+            </w:r>
+            <w:r>
+              <w:rPr>
+                <w:rFonts w:asciiTheme="majorHAnsi" w:hAnsiTheme="majorHAnsi" w:cstheme="majorHAnsi"/>
+                <w:sz w:val="20"/>
+                <w:szCs w:val="20"/>
+                <w:lang w:val="pt-PT"/>
+              </w:rPr>
+              <w:t>branco</w:t>
+            </w:r>
+            <w:r>
+              <w:rPr>
+                <w:rFonts w:asciiTheme="majorHAnsi" w:hAnsiTheme="majorHAnsi" w:cstheme="majorHAnsi"/>
+                <w:sz w:val="20"/>
+                <w:szCs w:val="20"/>
+                <w:lang w:val="pt-PT"/>
+              </w:rPr>
+              <w:t xml:space="preserve"> -&gt; (</w:t>
+            </w:r>
+            <w:r>
+              <w:rPr>
+                <w:rFonts w:asciiTheme="majorHAnsi" w:hAnsiTheme="majorHAnsi" w:cstheme="majorHAnsi"/>
+                <w:sz w:val="20"/>
+                <w:szCs w:val="20"/>
+                <w:lang w:val="pt-PT"/>
+              </w:rPr>
+              <w:t>1</w:t>
+            </w:r>
+            <w:r>
+              <w:rPr>
+                <w:rFonts w:asciiTheme="majorHAnsi" w:hAnsiTheme="majorHAnsi" w:cstheme="majorHAnsi"/>
+                <w:sz w:val="20"/>
+                <w:szCs w:val="20"/>
+                <w:lang w:val="pt-PT"/>
+              </w:rPr>
+              <w:t xml:space="preserve">, </w:t>
+            </w:r>
+            <w:r>
+              <w:rPr>
+                <w:rFonts w:asciiTheme="majorHAnsi" w:hAnsiTheme="majorHAnsi" w:cstheme="majorHAnsi"/>
+                <w:sz w:val="20"/>
+                <w:szCs w:val="20"/>
+                <w:lang w:val="pt-PT"/>
+              </w:rPr>
+              <w:t>0</w:t>
+            </w:r>
+            <w:r>
+              <w:rPr>
+                <w:rFonts w:asciiTheme="majorHAnsi" w:hAnsiTheme="majorHAnsi" w:cstheme="majorHAnsi"/>
+                <w:sz w:val="20"/>
+                <w:szCs w:val="20"/>
+                <w:lang w:val="pt-PT"/>
+              </w:rPr>
+              <w:t>)</w:t>
+            </w:r>
+          </w:p>
+          <w:bookmarkEnd w:id="36"/>
+          <w:bookmarkEnd w:id="37"/>
+          <w:p>
+            <w:pPr>
+              <w:jc w:val="center"/>
+              <w:rPr>
+                <w:rFonts w:asciiTheme="majorHAnsi" w:hAnsiTheme="majorHAnsi" w:cstheme="majorHAnsi"/>
+                <w:sz w:val="20"/>
+                <w:szCs w:val="20"/>
+                <w:lang w:val="pt-PT"/>
+              </w:rPr>
+            </w:pPr>
+            <w:proofErr w:type="spellStart"/>
+            <w:r>
+              <w:rPr>
+                <w:rFonts w:asciiTheme="majorHAnsi" w:hAnsiTheme="majorHAnsi" w:cstheme="majorHAnsi"/>
+                <w:sz w:val="20"/>
+                <w:szCs w:val="20"/>
+                <w:lang w:val="pt-PT"/>
+              </w:rPr>
+              <w:t>crazyPiecesInGame</w:t>
+            </w:r>
+            <w:proofErr w:type="spellEnd"/>
+            <w:r>
+              <w:rPr>
+                <w:rFonts w:asciiTheme="majorHAnsi" w:hAnsiTheme="majorHAnsi" w:cstheme="majorHAnsi"/>
+                <w:sz w:val="20"/>
+                <w:szCs w:val="20"/>
+                <w:lang w:val="pt-PT"/>
+              </w:rPr>
+              <w:t xml:space="preserve"> </w:t>
+            </w:r>
+            <w:proofErr w:type="spellStart"/>
+            <w:r>
+              <w:rPr>
+                <w:rFonts w:asciiTheme="majorHAnsi" w:hAnsiTheme="majorHAnsi" w:cstheme="majorHAnsi"/>
+                <w:sz w:val="20"/>
+                <w:szCs w:val="20"/>
+                <w:lang w:val="pt-PT"/>
+              </w:rPr>
+              <w:t>size</w:t>
+            </w:r>
+            <w:proofErr w:type="spellEnd"/>
+            <w:r>
+              <w:rPr>
+                <w:rFonts w:asciiTheme="majorHAnsi" w:hAnsiTheme="majorHAnsi" w:cstheme="majorHAnsi"/>
+                <w:sz w:val="20"/>
+                <w:szCs w:val="20"/>
+                <w:lang w:val="pt-PT"/>
+              </w:rPr>
+              <w:t xml:space="preserve"> = </w:t>
+            </w:r>
+            <w:r>
+              <w:rPr>
+                <w:rFonts w:asciiTheme="majorHAnsi" w:hAnsiTheme="majorHAnsi" w:cstheme="majorHAnsi"/>
+                <w:sz w:val="20"/>
+                <w:szCs w:val="20"/>
+                <w:lang w:val="pt-PT"/>
+              </w:rPr>
+              <w:t>3</w:t>
+            </w:r>
           </w:p>
         </w:tc>
         <w:tc>
@@ -16891,39 +18524,37 @@
                 <w:rFonts w:asciiTheme="majorHAnsi" w:hAnsiTheme="majorHAnsi" w:cstheme="majorHAnsi"/>
                 <w:sz w:val="20"/>
                 <w:szCs w:val="20"/>
-              </w:rPr>
-            </w:pPr>
-            <w:proofErr w:type="spellStart"/>
-            <w:r>
-              <w:rPr>
-                <w:rFonts w:asciiTheme="majorHAnsi" w:hAnsiTheme="majorHAnsi" w:cstheme="majorHAnsi"/>
-                <w:sz w:val="20"/>
-                <w:szCs w:val="20"/>
-              </w:rPr>
-              <w:t>iniciaJogo</w:t>
-            </w:r>
-            <w:proofErr w:type="spellEnd"/>
-            <w:r>
-              <w:rPr>
-                <w:rFonts w:asciiTheme="majorHAnsi" w:hAnsiTheme="majorHAnsi" w:cstheme="majorHAnsi"/>
-                <w:sz w:val="20"/>
-                <w:szCs w:val="20"/>
+                <w:lang w:val="pt-PT"/>
+              </w:rPr>
+            </w:pPr>
+            <w:proofErr w:type="spellStart"/>
+            <w:proofErr w:type="gramStart"/>
+            <w:r>
+              <w:rPr>
+                <w:rFonts w:asciiTheme="majorHAnsi" w:hAnsiTheme="majorHAnsi" w:cstheme="majorHAnsi"/>
+                <w:sz w:val="20"/>
+                <w:szCs w:val="20"/>
+                <w:lang w:val="pt-PT"/>
+              </w:rPr>
+              <w:t>jogoTerminado</w:t>
+            </w:r>
+            <w:proofErr w:type="spellEnd"/>
+            <w:r>
+              <w:rPr>
+                <w:rFonts w:asciiTheme="majorHAnsi" w:hAnsiTheme="majorHAnsi" w:cstheme="majorHAnsi"/>
+                <w:sz w:val="20"/>
+                <w:szCs w:val="20"/>
+                <w:lang w:val="pt-PT"/>
               </w:rPr>
               <w:t>(</w:t>
             </w:r>
-            <w:r>
-              <w:rPr>
-                <w:rFonts w:asciiTheme="majorHAnsi" w:hAnsiTheme="majorHAnsi" w:cstheme="majorHAnsi"/>
-                <w:sz w:val="20"/>
-                <w:szCs w:val="20"/>
-              </w:rPr>
-              <w:t>"test-files/RUN_FILE.txt"</w:t>
-            </w:r>
-            <w:r>
-              <w:rPr>
-                <w:rFonts w:asciiTheme="majorHAnsi" w:hAnsiTheme="majorHAnsi" w:cstheme="majorHAnsi"/>
-                <w:sz w:val="20"/>
-                <w:szCs w:val="20"/>
+            <w:proofErr w:type="gramEnd"/>
+            <w:r>
+              <w:rPr>
+                <w:rFonts w:asciiTheme="majorHAnsi" w:hAnsiTheme="majorHAnsi" w:cstheme="majorHAnsi"/>
+                <w:sz w:val="20"/>
+                <w:szCs w:val="20"/>
+                <w:lang w:val="pt-PT"/>
               </w:rPr>
               <w:t>)</w:t>
             </w:r>
@@ -16944,23 +18575,331 @@
                 <w:rFonts w:asciiTheme="majorHAnsi" w:hAnsiTheme="majorHAnsi" w:cstheme="majorHAnsi"/>
                 <w:sz w:val="20"/>
                 <w:szCs w:val="20"/>
-              </w:rPr>
-            </w:pPr>
-            <w:proofErr w:type="spellStart"/>
-            <w:r>
-              <w:rPr>
-                <w:rFonts w:asciiTheme="majorHAnsi" w:hAnsiTheme="majorHAnsi" w:cstheme="majorHAnsi"/>
-                <w:sz w:val="20"/>
-                <w:szCs w:val="20"/>
-              </w:rPr>
-              <w:t>boardSize</w:t>
-            </w:r>
-            <w:proofErr w:type="spellEnd"/>
-            <w:r>
-              <w:rPr>
-                <w:rFonts w:asciiTheme="majorHAnsi" w:hAnsiTheme="majorHAnsi" w:cstheme="majorHAnsi"/>
-                <w:sz w:val="20"/>
-                <w:szCs w:val="20"/>
+                <w:lang w:val="pt-PT"/>
+              </w:rPr>
+            </w:pPr>
+            <w:r>
+              <w:rPr>
+                <w:rFonts w:asciiTheme="majorHAnsi" w:hAnsiTheme="majorHAnsi" w:cstheme="majorHAnsi"/>
+                <w:sz w:val="20"/>
+                <w:szCs w:val="20"/>
+                <w:lang w:val="pt-PT"/>
+              </w:rPr>
+              <w:t>posição d</w:t>
+            </w:r>
+            <w:r>
+              <w:rPr>
+                <w:rFonts w:asciiTheme="majorHAnsi" w:hAnsiTheme="majorHAnsi" w:cstheme="majorHAnsi"/>
+                <w:sz w:val="20"/>
+                <w:szCs w:val="20"/>
+                <w:lang w:val="pt-PT"/>
+              </w:rPr>
+              <w:t>o rei</w:t>
+            </w:r>
+            <w:r>
+              <w:rPr>
+                <w:rFonts w:asciiTheme="majorHAnsi" w:hAnsiTheme="majorHAnsi" w:cstheme="majorHAnsi"/>
+                <w:sz w:val="20"/>
+                <w:szCs w:val="20"/>
+                <w:lang w:val="pt-PT"/>
+              </w:rPr>
+              <w:t xml:space="preserve"> pret</w:t>
+            </w:r>
+            <w:r>
+              <w:rPr>
+                <w:rFonts w:asciiTheme="majorHAnsi" w:hAnsiTheme="majorHAnsi" w:cstheme="majorHAnsi"/>
+                <w:sz w:val="20"/>
+                <w:szCs w:val="20"/>
+                <w:lang w:val="pt-PT"/>
+              </w:rPr>
+              <w:t>o</w:t>
+            </w:r>
+            <w:r>
+              <w:rPr>
+                <w:rFonts w:asciiTheme="majorHAnsi" w:hAnsiTheme="majorHAnsi" w:cstheme="majorHAnsi"/>
+                <w:sz w:val="20"/>
+                <w:szCs w:val="20"/>
+                <w:lang w:val="pt-PT"/>
+              </w:rPr>
+              <w:t xml:space="preserve"> -&gt; (</w:t>
+            </w:r>
+            <w:r>
+              <w:rPr>
+                <w:rFonts w:asciiTheme="majorHAnsi" w:hAnsiTheme="majorHAnsi" w:cstheme="majorHAnsi"/>
+                <w:sz w:val="20"/>
+                <w:szCs w:val="20"/>
+                <w:lang w:val="pt-PT"/>
+              </w:rPr>
+              <w:t>0</w:t>
+            </w:r>
+            <w:r>
+              <w:rPr>
+                <w:rFonts w:asciiTheme="majorHAnsi" w:hAnsiTheme="majorHAnsi" w:cstheme="majorHAnsi"/>
+                <w:sz w:val="20"/>
+                <w:szCs w:val="20"/>
+                <w:lang w:val="pt-PT"/>
+              </w:rPr>
+              <w:t>, 0)</w:t>
+            </w:r>
+          </w:p>
+          <w:p>
+            <w:pPr>
+              <w:jc w:val="center"/>
+              <w:rPr>
+                <w:rFonts w:asciiTheme="majorHAnsi" w:hAnsiTheme="majorHAnsi" w:cstheme="majorHAnsi"/>
+                <w:sz w:val="20"/>
+                <w:szCs w:val="20"/>
+                <w:lang w:val="pt-PT"/>
+              </w:rPr>
+            </w:pPr>
+            <w:r>
+              <w:rPr>
+                <w:rFonts w:asciiTheme="majorHAnsi" w:hAnsiTheme="majorHAnsi" w:cstheme="majorHAnsi"/>
+                <w:sz w:val="20"/>
+                <w:szCs w:val="20"/>
+                <w:lang w:val="pt-PT"/>
+              </w:rPr>
+              <w:t>posição d</w:t>
+            </w:r>
+            <w:r>
+              <w:rPr>
+                <w:rFonts w:asciiTheme="majorHAnsi" w:hAnsiTheme="majorHAnsi" w:cstheme="majorHAnsi"/>
+                <w:sz w:val="20"/>
+                <w:szCs w:val="20"/>
+                <w:lang w:val="pt-PT"/>
+              </w:rPr>
+              <w:t>o</w:t>
+            </w:r>
+            <w:r>
+              <w:rPr>
+                <w:rFonts w:asciiTheme="majorHAnsi" w:hAnsiTheme="majorHAnsi" w:cstheme="majorHAnsi"/>
+                <w:sz w:val="20"/>
+                <w:szCs w:val="20"/>
+                <w:lang w:val="pt-PT"/>
+              </w:rPr>
+              <w:t xml:space="preserve"> </w:t>
+            </w:r>
+            <w:r>
+              <w:rPr>
+                <w:rFonts w:asciiTheme="majorHAnsi" w:hAnsiTheme="majorHAnsi" w:cstheme="majorHAnsi"/>
+                <w:sz w:val="20"/>
+                <w:szCs w:val="20"/>
+                <w:lang w:val="pt-PT"/>
+              </w:rPr>
+              <w:t>rei</w:t>
+            </w:r>
+            <w:r>
+              <w:rPr>
+                <w:rFonts w:asciiTheme="majorHAnsi" w:hAnsiTheme="majorHAnsi" w:cstheme="majorHAnsi"/>
+                <w:sz w:val="20"/>
+                <w:szCs w:val="20"/>
+                <w:lang w:val="pt-PT"/>
+              </w:rPr>
+              <w:t xml:space="preserve"> </w:t>
+            </w:r>
+            <w:r>
+              <w:rPr>
+                <w:rFonts w:asciiTheme="majorHAnsi" w:hAnsiTheme="majorHAnsi" w:cstheme="majorHAnsi"/>
+                <w:sz w:val="20"/>
+                <w:szCs w:val="20"/>
+                <w:lang w:val="pt-PT"/>
+              </w:rPr>
+              <w:t>branco</w:t>
+            </w:r>
+            <w:r>
+              <w:rPr>
+                <w:rFonts w:asciiTheme="majorHAnsi" w:hAnsiTheme="majorHAnsi" w:cstheme="majorHAnsi"/>
+                <w:sz w:val="20"/>
+                <w:szCs w:val="20"/>
+                <w:lang w:val="pt-PT"/>
+              </w:rPr>
+              <w:t xml:space="preserve"> -&gt; (0, </w:t>
+            </w:r>
+            <w:r>
+              <w:rPr>
+                <w:rFonts w:asciiTheme="majorHAnsi" w:hAnsiTheme="majorHAnsi" w:cstheme="majorHAnsi"/>
+                <w:sz w:val="20"/>
+                <w:szCs w:val="20"/>
+                <w:lang w:val="pt-PT"/>
+              </w:rPr>
+              <w:t>1</w:t>
+            </w:r>
+            <w:r>
+              <w:rPr>
+                <w:rFonts w:asciiTheme="majorHAnsi" w:hAnsiTheme="majorHAnsi" w:cstheme="majorHAnsi"/>
+                <w:sz w:val="20"/>
+                <w:szCs w:val="20"/>
+                <w:lang w:val="pt-PT"/>
+              </w:rPr>
+              <w:t>)</w:t>
+            </w:r>
+            <w:r>
+              <w:rPr>
+                <w:rFonts w:asciiTheme="majorHAnsi" w:hAnsiTheme="majorHAnsi" w:cstheme="majorHAnsi"/>
+                <w:sz w:val="20"/>
+                <w:szCs w:val="20"/>
+                <w:lang w:val="pt-PT"/>
+              </w:rPr>
+              <w:t xml:space="preserve"> </w:t>
+            </w:r>
+          </w:p>
+          <w:p>
+            <w:pPr>
+              <w:jc w:val="center"/>
+              <w:rPr>
+                <w:rFonts w:asciiTheme="majorHAnsi" w:hAnsiTheme="majorHAnsi" w:cstheme="majorHAnsi"/>
+                <w:sz w:val="20"/>
+                <w:szCs w:val="20"/>
+                <w:lang w:val="pt-PT"/>
+              </w:rPr>
+            </w:pPr>
+            <w:r>
+              <w:rPr>
+                <w:rFonts w:asciiTheme="majorHAnsi" w:hAnsiTheme="majorHAnsi" w:cstheme="majorHAnsi"/>
+                <w:sz w:val="20"/>
+                <w:szCs w:val="20"/>
+                <w:lang w:val="pt-PT"/>
+              </w:rPr>
+              <w:t>posição d</w:t>
+            </w:r>
+            <w:r>
+              <w:rPr>
+                <w:rFonts w:asciiTheme="majorHAnsi" w:hAnsiTheme="majorHAnsi" w:cstheme="majorHAnsi"/>
+                <w:sz w:val="20"/>
+                <w:szCs w:val="20"/>
+                <w:lang w:val="pt-PT"/>
+              </w:rPr>
+              <w:t>o</w:t>
+            </w:r>
+            <w:r>
+              <w:rPr>
+                <w:rFonts w:asciiTheme="majorHAnsi" w:hAnsiTheme="majorHAnsi" w:cstheme="majorHAnsi"/>
+                <w:sz w:val="20"/>
+                <w:szCs w:val="20"/>
+                <w:lang w:val="pt-PT"/>
+              </w:rPr>
+              <w:t xml:space="preserve"> </w:t>
+            </w:r>
+            <w:r>
+              <w:rPr>
+                <w:rFonts w:asciiTheme="majorHAnsi" w:hAnsiTheme="majorHAnsi" w:cstheme="majorHAnsi"/>
+                <w:sz w:val="20"/>
+                <w:szCs w:val="20"/>
+                <w:lang w:val="pt-PT"/>
+              </w:rPr>
+              <w:t>rei</w:t>
+            </w:r>
+            <w:r>
+              <w:rPr>
+                <w:rFonts w:asciiTheme="majorHAnsi" w:hAnsiTheme="majorHAnsi" w:cstheme="majorHAnsi"/>
+                <w:sz w:val="20"/>
+                <w:szCs w:val="20"/>
+                <w:lang w:val="pt-PT"/>
+              </w:rPr>
+              <w:t xml:space="preserve"> </w:t>
+            </w:r>
+            <w:r>
+              <w:rPr>
+                <w:rFonts w:asciiTheme="majorHAnsi" w:hAnsiTheme="majorHAnsi" w:cstheme="majorHAnsi"/>
+                <w:sz w:val="20"/>
+                <w:szCs w:val="20"/>
+                <w:lang w:val="pt-PT"/>
+              </w:rPr>
+              <w:t>branco</w:t>
+            </w:r>
+            <w:r>
+              <w:rPr>
+                <w:rFonts w:asciiTheme="majorHAnsi" w:hAnsiTheme="majorHAnsi" w:cstheme="majorHAnsi"/>
+                <w:sz w:val="20"/>
+                <w:szCs w:val="20"/>
+                <w:lang w:val="pt-PT"/>
+              </w:rPr>
+              <w:t xml:space="preserve"> -&gt; (</w:t>
+            </w:r>
+            <w:r>
+              <w:rPr>
+                <w:rFonts w:asciiTheme="majorHAnsi" w:hAnsiTheme="majorHAnsi" w:cstheme="majorHAnsi"/>
+                <w:sz w:val="20"/>
+                <w:szCs w:val="20"/>
+                <w:lang w:val="pt-PT"/>
+              </w:rPr>
+              <w:t>1</w:t>
+            </w:r>
+            <w:r>
+              <w:rPr>
+                <w:rFonts w:asciiTheme="majorHAnsi" w:hAnsiTheme="majorHAnsi" w:cstheme="majorHAnsi"/>
+                <w:sz w:val="20"/>
+                <w:szCs w:val="20"/>
+                <w:lang w:val="pt-PT"/>
+              </w:rPr>
+              <w:t xml:space="preserve">, </w:t>
+            </w:r>
+            <w:r>
+              <w:rPr>
+                <w:rFonts w:asciiTheme="majorHAnsi" w:hAnsiTheme="majorHAnsi" w:cstheme="majorHAnsi"/>
+                <w:sz w:val="20"/>
+                <w:szCs w:val="20"/>
+                <w:lang w:val="pt-PT"/>
+              </w:rPr>
+              <w:t>0</w:t>
+            </w:r>
+            <w:r>
+              <w:rPr>
+                <w:rFonts w:asciiTheme="majorHAnsi" w:hAnsiTheme="majorHAnsi" w:cstheme="majorHAnsi"/>
+                <w:sz w:val="20"/>
+                <w:szCs w:val="20"/>
+                <w:lang w:val="pt-PT"/>
+              </w:rPr>
+              <w:t>)</w:t>
+            </w:r>
+          </w:p>
+          <w:p>
+            <w:pPr>
+              <w:jc w:val="center"/>
+              <w:rPr>
+                <w:rFonts w:asciiTheme="majorHAnsi" w:hAnsiTheme="majorHAnsi" w:cstheme="majorHAnsi"/>
+                <w:sz w:val="20"/>
+                <w:szCs w:val="20"/>
+                <w:lang w:val="pt-PT"/>
+              </w:rPr>
+            </w:pPr>
+            <w:proofErr w:type="spellStart"/>
+            <w:r>
+              <w:rPr>
+                <w:rFonts w:asciiTheme="majorHAnsi" w:hAnsiTheme="majorHAnsi" w:cstheme="majorHAnsi"/>
+                <w:sz w:val="20"/>
+                <w:szCs w:val="20"/>
+                <w:lang w:val="pt-PT"/>
+              </w:rPr>
+              <w:t>crazyPiecesInGame</w:t>
+            </w:r>
+            <w:proofErr w:type="spellEnd"/>
+            <w:r>
+              <w:rPr>
+                <w:rFonts w:asciiTheme="majorHAnsi" w:hAnsiTheme="majorHAnsi" w:cstheme="majorHAnsi"/>
+                <w:sz w:val="20"/>
+                <w:szCs w:val="20"/>
+                <w:lang w:val="pt-PT"/>
+              </w:rPr>
+              <w:t xml:space="preserve"> </w:t>
+            </w:r>
+            <w:proofErr w:type="spellStart"/>
+            <w:r>
+              <w:rPr>
+                <w:rFonts w:asciiTheme="majorHAnsi" w:hAnsiTheme="majorHAnsi" w:cstheme="majorHAnsi"/>
+                <w:sz w:val="20"/>
+                <w:szCs w:val="20"/>
+                <w:lang w:val="pt-PT"/>
+              </w:rPr>
+              <w:t>size</w:t>
+            </w:r>
+            <w:proofErr w:type="spellEnd"/>
+            <w:r>
+              <w:rPr>
+                <w:rFonts w:asciiTheme="majorHAnsi" w:hAnsiTheme="majorHAnsi" w:cstheme="majorHAnsi"/>
+                <w:sz w:val="20"/>
+                <w:szCs w:val="20"/>
+                <w:lang w:val="pt-PT"/>
               </w:rPr>
               <w:t xml:space="preserve"> = </w:t>
             </w:r>
@@ -16969,623 +18908,10 @@
                 <w:rFonts w:asciiTheme="majorHAnsi" w:hAnsiTheme="majorHAnsi" w:cstheme="majorHAnsi"/>
                 <w:sz w:val="20"/>
                 <w:szCs w:val="20"/>
-              </w:rPr>
-              <w:t>8</w:t>
-            </w:r>
-          </w:p>
-          <w:p>
-            <w:pPr>
-              <w:jc w:val="center"/>
-              <w:rPr>
-                <w:rFonts w:asciiTheme="majorHAnsi" w:hAnsiTheme="majorHAnsi" w:cstheme="majorHAnsi"/>
-                <w:sz w:val="20"/>
-                <w:szCs w:val="20"/>
-              </w:rPr>
-            </w:pPr>
-            <w:proofErr w:type="spellStart"/>
-            <w:r>
-              <w:rPr>
-                <w:rFonts w:asciiTheme="majorHAnsi" w:hAnsiTheme="majorHAnsi" w:cstheme="majorHAnsi"/>
-                <w:sz w:val="20"/>
-                <w:szCs w:val="20"/>
-              </w:rPr>
-              <w:t>numberOfBlackPiecesCaptured</w:t>
-            </w:r>
-            <w:proofErr w:type="spellEnd"/>
-            <w:r>
-              <w:rPr>
-                <w:rFonts w:asciiTheme="majorHAnsi" w:hAnsiTheme="majorHAnsi" w:cstheme="majorHAnsi"/>
-                <w:sz w:val="20"/>
-                <w:szCs w:val="20"/>
-              </w:rPr>
-              <w:t xml:space="preserve"> = 0</w:t>
-            </w:r>
-          </w:p>
-          <w:p>
-            <w:pPr>
-              <w:jc w:val="center"/>
-              <w:rPr>
-                <w:rFonts w:asciiTheme="majorHAnsi" w:hAnsiTheme="majorHAnsi" w:cstheme="majorHAnsi"/>
-                <w:sz w:val="20"/>
-                <w:szCs w:val="20"/>
-              </w:rPr>
-            </w:pPr>
-            <w:proofErr w:type="spellStart"/>
-            <w:r>
-              <w:rPr>
-                <w:rFonts w:asciiTheme="majorHAnsi" w:hAnsiTheme="majorHAnsi" w:cstheme="majorHAnsi"/>
-                <w:sz w:val="20"/>
-                <w:szCs w:val="20"/>
-              </w:rPr>
-              <w:t>numberOfWhitePiecesCaptured</w:t>
-            </w:r>
-            <w:proofErr w:type="spellEnd"/>
-            <w:r>
-              <w:rPr>
-                <w:rFonts w:asciiTheme="majorHAnsi" w:hAnsiTheme="majorHAnsi" w:cstheme="majorHAnsi"/>
-                <w:sz w:val="20"/>
-                <w:szCs w:val="20"/>
-              </w:rPr>
-              <w:t xml:space="preserve"> = 0</w:t>
-            </w:r>
-          </w:p>
-          <w:p>
-            <w:pPr>
-              <w:jc w:val="center"/>
-              <w:rPr>
-                <w:rFonts w:asciiTheme="majorHAnsi" w:hAnsiTheme="majorHAnsi" w:cstheme="majorHAnsi"/>
-                <w:sz w:val="20"/>
-                <w:szCs w:val="20"/>
-              </w:rPr>
-            </w:pPr>
-            <w:proofErr w:type="spellStart"/>
-            <w:r>
-              <w:rPr>
-                <w:rFonts w:asciiTheme="majorHAnsi" w:hAnsiTheme="majorHAnsi" w:cstheme="majorHAnsi"/>
-                <w:sz w:val="20"/>
-                <w:szCs w:val="20"/>
-              </w:rPr>
-              <w:t>numberOfValidPlaysByBlackTeam</w:t>
-            </w:r>
-            <w:proofErr w:type="spellEnd"/>
-            <w:r>
-              <w:rPr>
-                <w:rFonts w:asciiTheme="majorHAnsi" w:hAnsiTheme="majorHAnsi" w:cstheme="majorHAnsi"/>
-                <w:sz w:val="20"/>
-                <w:szCs w:val="20"/>
-              </w:rPr>
-              <w:t xml:space="preserve"> = 0</w:t>
-            </w:r>
-          </w:p>
-          <w:p>
-            <w:pPr>
-              <w:jc w:val="center"/>
-              <w:rPr>
-                <w:rFonts w:asciiTheme="majorHAnsi" w:hAnsiTheme="majorHAnsi" w:cstheme="majorHAnsi"/>
-                <w:sz w:val="20"/>
-                <w:szCs w:val="20"/>
-              </w:rPr>
-            </w:pPr>
-            <w:proofErr w:type="spellStart"/>
-            <w:r>
-              <w:rPr>
-                <w:rFonts w:asciiTheme="majorHAnsi" w:hAnsiTheme="majorHAnsi" w:cstheme="majorHAnsi"/>
-                <w:sz w:val="20"/>
-                <w:szCs w:val="20"/>
-              </w:rPr>
-              <w:t>numberOfValidPlaysByWhiteTeam</w:t>
-            </w:r>
-            <w:proofErr w:type="spellEnd"/>
-            <w:r>
-              <w:rPr>
-                <w:rFonts w:asciiTheme="majorHAnsi" w:hAnsiTheme="majorHAnsi" w:cstheme="majorHAnsi"/>
-                <w:sz w:val="20"/>
-                <w:szCs w:val="20"/>
-              </w:rPr>
-              <w:t xml:space="preserve"> = 0</w:t>
-            </w:r>
-          </w:p>
-          <w:p>
-            <w:pPr>
-              <w:jc w:val="center"/>
-              <w:rPr>
-                <w:rFonts w:asciiTheme="majorHAnsi" w:hAnsiTheme="majorHAnsi" w:cstheme="majorHAnsi"/>
-                <w:sz w:val="20"/>
-                <w:szCs w:val="20"/>
-              </w:rPr>
-            </w:pPr>
-            <w:proofErr w:type="spellStart"/>
-            <w:r>
-              <w:rPr>
-                <w:rFonts w:asciiTheme="majorHAnsi" w:hAnsiTheme="majorHAnsi" w:cstheme="majorHAnsi"/>
-                <w:sz w:val="20"/>
-                <w:szCs w:val="20"/>
-              </w:rPr>
-              <w:t>numberOfInvalidPlaysByBlackTeam</w:t>
-            </w:r>
-            <w:proofErr w:type="spellEnd"/>
-            <w:r>
-              <w:rPr>
-                <w:rFonts w:asciiTheme="majorHAnsi" w:hAnsiTheme="majorHAnsi" w:cstheme="majorHAnsi"/>
-                <w:sz w:val="20"/>
-                <w:szCs w:val="20"/>
-              </w:rPr>
-              <w:t xml:space="preserve"> = 0</w:t>
-            </w:r>
-          </w:p>
-          <w:p>
-            <w:pPr>
-              <w:jc w:val="center"/>
-              <w:rPr>
-                <w:rFonts w:asciiTheme="majorHAnsi" w:hAnsiTheme="majorHAnsi" w:cstheme="majorHAnsi"/>
-                <w:sz w:val="20"/>
-                <w:szCs w:val="20"/>
-              </w:rPr>
-            </w:pPr>
-            <w:proofErr w:type="spellStart"/>
-            <w:r>
-              <w:rPr>
-                <w:rFonts w:asciiTheme="majorHAnsi" w:hAnsiTheme="majorHAnsi" w:cstheme="majorHAnsi"/>
-                <w:sz w:val="20"/>
-                <w:szCs w:val="20"/>
-              </w:rPr>
-              <w:t>numberOfInvalidPlaysByWhiteTeam</w:t>
-            </w:r>
-            <w:proofErr w:type="spellEnd"/>
-            <w:r>
-              <w:rPr>
-                <w:rFonts w:asciiTheme="majorHAnsi" w:hAnsiTheme="majorHAnsi" w:cstheme="majorHAnsi"/>
-                <w:sz w:val="20"/>
-                <w:szCs w:val="20"/>
-              </w:rPr>
-              <w:t xml:space="preserve"> = 0 </w:t>
-            </w:r>
-          </w:p>
-          <w:p>
-            <w:pPr>
-              <w:jc w:val="center"/>
-              <w:rPr>
-                <w:rFonts w:asciiTheme="majorHAnsi" w:hAnsiTheme="majorHAnsi" w:cstheme="majorHAnsi"/>
-                <w:sz w:val="20"/>
-                <w:szCs w:val="20"/>
-              </w:rPr>
-            </w:pPr>
-            <w:proofErr w:type="spellStart"/>
-            <w:r>
-              <w:rPr>
-                <w:rFonts w:asciiTheme="majorHAnsi" w:hAnsiTheme="majorHAnsi" w:cstheme="majorHAnsi"/>
-                <w:sz w:val="20"/>
-                <w:szCs w:val="20"/>
-              </w:rPr>
-              <w:t>crazyPiecesInGame</w:t>
-            </w:r>
-            <w:proofErr w:type="spellEnd"/>
-            <w:r>
-              <w:rPr>
-                <w:rFonts w:asciiTheme="majorHAnsi" w:hAnsiTheme="majorHAnsi" w:cstheme="majorHAnsi"/>
-                <w:sz w:val="20"/>
-                <w:szCs w:val="20"/>
-              </w:rPr>
-              <w:t xml:space="preserve"> size = </w:t>
-            </w:r>
-            <w:r>
-              <w:rPr>
-                <w:rFonts w:asciiTheme="majorHAnsi" w:hAnsiTheme="majorHAnsi" w:cstheme="majorHAnsi"/>
-                <w:sz w:val="20"/>
-                <w:szCs w:val="20"/>
-              </w:rPr>
-              <w:t>7</w:t>
-            </w:r>
-          </w:p>
-          <w:p>
-            <w:pPr>
-              <w:jc w:val="center"/>
-              <w:rPr>
-                <w:rFonts w:asciiTheme="majorHAnsi" w:hAnsiTheme="majorHAnsi" w:cstheme="majorHAnsi"/>
-                <w:sz w:val="20"/>
-                <w:szCs w:val="20"/>
-              </w:rPr>
-            </w:pPr>
-            <w:proofErr w:type="spellStart"/>
-            <w:r>
-              <w:rPr>
-                <w:rFonts w:asciiTheme="majorHAnsi" w:hAnsiTheme="majorHAnsi" w:cstheme="majorHAnsi"/>
-                <w:sz w:val="20"/>
-                <w:szCs w:val="20"/>
-              </w:rPr>
-              <w:t>allCrazyPieces</w:t>
-            </w:r>
-            <w:proofErr w:type="spellEnd"/>
-            <w:r>
-              <w:rPr>
-                <w:rFonts w:asciiTheme="majorHAnsi" w:hAnsiTheme="majorHAnsi" w:cstheme="majorHAnsi"/>
-                <w:sz w:val="20"/>
-                <w:szCs w:val="20"/>
-              </w:rPr>
-              <w:t xml:space="preserve"> size = </w:t>
-            </w:r>
-            <w:r>
-              <w:rPr>
-                <w:rFonts w:asciiTheme="majorHAnsi" w:hAnsiTheme="majorHAnsi" w:cstheme="majorHAnsi"/>
-                <w:sz w:val="20"/>
-                <w:szCs w:val="20"/>
-              </w:rPr>
-              <w:t>7</w:t>
-            </w:r>
-          </w:p>
-          <w:p>
-            <w:pPr>
-              <w:jc w:val="center"/>
-              <w:rPr>
-                <w:rFonts w:asciiTheme="majorHAnsi" w:hAnsiTheme="majorHAnsi" w:cstheme="majorHAnsi"/>
-                <w:sz w:val="20"/>
-                <w:szCs w:val="20"/>
-              </w:rPr>
-            </w:pPr>
-            <w:r>
-              <w:rPr>
-                <w:rFonts w:asciiTheme="majorHAnsi" w:hAnsiTheme="majorHAnsi" w:cstheme="majorHAnsi"/>
-                <w:sz w:val="20"/>
-                <w:szCs w:val="20"/>
-              </w:rPr>
-              <w:t>authors</w:t>
-            </w:r>
-            <w:r>
-              <w:rPr>
-                <w:rFonts w:asciiTheme="majorHAnsi" w:hAnsiTheme="majorHAnsi" w:cstheme="majorHAnsi"/>
-                <w:sz w:val="20"/>
-                <w:szCs w:val="20"/>
-              </w:rPr>
-              <w:t xml:space="preserve"> size = 0</w:t>
-            </w:r>
-          </w:p>
-          <w:p>
-            <w:pPr>
-              <w:jc w:val="center"/>
-              <w:rPr>
-                <w:rFonts w:asciiTheme="majorHAnsi" w:hAnsiTheme="majorHAnsi" w:cstheme="majorHAnsi"/>
-                <w:sz w:val="20"/>
-                <w:szCs w:val="20"/>
-              </w:rPr>
-            </w:pPr>
-            <w:proofErr w:type="spellStart"/>
-            <w:r>
-              <w:rPr>
-                <w:rFonts w:asciiTheme="majorHAnsi" w:hAnsiTheme="majorHAnsi" w:cstheme="majorHAnsi"/>
-                <w:sz w:val="20"/>
-                <w:szCs w:val="20"/>
-              </w:rPr>
-              <w:t>suggestedPlay</w:t>
-            </w:r>
-            <w:proofErr w:type="spellEnd"/>
-            <w:r>
-              <w:rPr>
-                <w:rFonts w:asciiTheme="majorHAnsi" w:hAnsiTheme="majorHAnsi" w:cstheme="majorHAnsi"/>
-                <w:sz w:val="20"/>
-                <w:szCs w:val="20"/>
-              </w:rPr>
-              <w:t xml:space="preserve"> size = 0</w:t>
-            </w:r>
-          </w:p>
-          <w:p>
-            <w:pPr>
-              <w:jc w:val="center"/>
-              <w:rPr>
-                <w:rFonts w:asciiTheme="majorHAnsi" w:hAnsiTheme="majorHAnsi" w:cstheme="majorHAnsi"/>
-                <w:sz w:val="20"/>
-                <w:szCs w:val="20"/>
-              </w:rPr>
-            </w:pPr>
-            <w:r>
-              <w:rPr>
-                <w:rFonts w:asciiTheme="majorHAnsi" w:hAnsiTheme="majorHAnsi" w:cstheme="majorHAnsi"/>
-                <w:sz w:val="20"/>
-                <w:szCs w:val="20"/>
-              </w:rPr>
-              <w:t>scores</w:t>
-            </w:r>
-            <w:r>
-              <w:rPr>
-                <w:rFonts w:asciiTheme="majorHAnsi" w:hAnsiTheme="majorHAnsi" w:cstheme="majorHAnsi"/>
-                <w:sz w:val="20"/>
-                <w:szCs w:val="20"/>
-              </w:rPr>
-              <w:t xml:space="preserve"> size = 0</w:t>
-            </w:r>
-          </w:p>
-          <w:p>
-            <w:pPr>
-              <w:jc w:val="center"/>
-              <w:rPr>
-                <w:rFonts w:asciiTheme="majorHAnsi" w:hAnsiTheme="majorHAnsi" w:cstheme="majorHAnsi"/>
-                <w:sz w:val="20"/>
-                <w:szCs w:val="20"/>
-              </w:rPr>
-            </w:pPr>
-            <w:r>
-              <w:rPr>
-                <w:rFonts w:asciiTheme="majorHAnsi" w:hAnsiTheme="majorHAnsi" w:cstheme="majorHAnsi"/>
-                <w:sz w:val="20"/>
-                <w:szCs w:val="20"/>
-              </w:rPr>
-              <w:t>shift</w:t>
-            </w:r>
-            <w:r>
-              <w:rPr>
-                <w:rFonts w:asciiTheme="majorHAnsi" w:hAnsiTheme="majorHAnsi" w:cstheme="majorHAnsi"/>
-                <w:sz w:val="20"/>
-                <w:szCs w:val="20"/>
-              </w:rPr>
-              <w:t xml:space="preserve"> size = </w:t>
-            </w:r>
-            <w:r>
-              <w:rPr>
-                <w:rFonts w:asciiTheme="majorHAnsi" w:hAnsiTheme="majorHAnsi" w:cstheme="majorHAnsi"/>
-                <w:sz w:val="20"/>
-                <w:szCs w:val="20"/>
-              </w:rPr>
-              <w:t>1</w:t>
-            </w:r>
-          </w:p>
-          <w:p>
-            <w:pPr>
-              <w:jc w:val="center"/>
-              <w:rPr>
-                <w:rFonts w:asciiTheme="majorHAnsi" w:hAnsiTheme="majorHAnsi" w:cstheme="majorHAnsi"/>
-                <w:sz w:val="20"/>
-                <w:szCs w:val="20"/>
-              </w:rPr>
-            </w:pPr>
-            <w:proofErr w:type="spellStart"/>
-            <w:r>
-              <w:rPr>
-                <w:rFonts w:asciiTheme="majorHAnsi" w:hAnsiTheme="majorHAnsi" w:cstheme="majorHAnsi"/>
-                <w:sz w:val="20"/>
-                <w:szCs w:val="20"/>
-              </w:rPr>
-              <w:t>firstCapture</w:t>
-            </w:r>
-            <w:proofErr w:type="spellEnd"/>
-            <w:r>
-              <w:rPr>
-                <w:rFonts w:asciiTheme="majorHAnsi" w:hAnsiTheme="majorHAnsi" w:cstheme="majorHAnsi"/>
-                <w:sz w:val="20"/>
-                <w:szCs w:val="20"/>
-              </w:rPr>
-              <w:t xml:space="preserve"> = false</w:t>
-            </w:r>
-          </w:p>
-          <w:p>
-            <w:pPr>
-              <w:jc w:val="center"/>
-              <w:rPr>
-                <w:rFonts w:asciiTheme="majorHAnsi" w:hAnsiTheme="majorHAnsi" w:cstheme="majorHAnsi"/>
-                <w:sz w:val="20"/>
-                <w:szCs w:val="20"/>
-              </w:rPr>
-            </w:pPr>
-            <w:proofErr w:type="spellStart"/>
-            <w:r>
-              <w:rPr>
-                <w:rFonts w:asciiTheme="majorHAnsi" w:hAnsiTheme="majorHAnsi" w:cstheme="majorHAnsi"/>
-                <w:sz w:val="20"/>
-                <w:szCs w:val="20"/>
-              </w:rPr>
-              <w:t>previousPosition</w:t>
-            </w:r>
-            <w:proofErr w:type="spellEnd"/>
-            <w:r>
-              <w:rPr>
-                <w:rFonts w:asciiTheme="majorHAnsi" w:hAnsiTheme="majorHAnsi" w:cstheme="majorHAnsi"/>
-                <w:sz w:val="20"/>
-                <w:szCs w:val="20"/>
-              </w:rPr>
-              <w:t xml:space="preserve"> = null</w:t>
-            </w:r>
-          </w:p>
-          <w:p>
-            <w:pPr>
-              <w:jc w:val="center"/>
-              <w:rPr>
-                <w:rFonts w:asciiTheme="majorHAnsi" w:hAnsiTheme="majorHAnsi" w:cstheme="majorHAnsi"/>
-                <w:sz w:val="20"/>
-                <w:szCs w:val="20"/>
-              </w:rPr>
-            </w:pPr>
-            <w:proofErr w:type="spellStart"/>
-            <w:r>
-              <w:rPr>
-                <w:rFonts w:asciiTheme="majorHAnsi" w:hAnsiTheme="majorHAnsi" w:cstheme="majorHAnsi"/>
-                <w:sz w:val="20"/>
-                <w:szCs w:val="20"/>
-              </w:rPr>
-              <w:t>previousCrazyPiece</w:t>
-            </w:r>
-            <w:proofErr w:type="spellEnd"/>
-            <w:r>
-              <w:rPr>
-                <w:rFonts w:asciiTheme="majorHAnsi" w:hAnsiTheme="majorHAnsi" w:cstheme="majorHAnsi"/>
-                <w:sz w:val="20"/>
-                <w:szCs w:val="20"/>
-              </w:rPr>
-              <w:t xml:space="preserve"> = null</w:t>
-            </w:r>
-          </w:p>
-          <w:p>
-            <w:pPr>
-              <w:jc w:val="center"/>
-              <w:rPr>
-                <w:rFonts w:asciiTheme="majorHAnsi" w:hAnsiTheme="majorHAnsi" w:cstheme="majorHAnsi"/>
-                <w:sz w:val="20"/>
-                <w:szCs w:val="20"/>
-              </w:rPr>
-            </w:pPr>
-            <w:proofErr w:type="spellStart"/>
-            <w:r>
-              <w:rPr>
-                <w:rFonts w:asciiTheme="majorHAnsi" w:hAnsiTheme="majorHAnsi" w:cstheme="majorHAnsi"/>
-                <w:sz w:val="20"/>
-                <w:szCs w:val="20"/>
-              </w:rPr>
-              <w:t>crazyPieceRemovedFromTheGame</w:t>
-            </w:r>
-            <w:proofErr w:type="spellEnd"/>
-            <w:r>
-              <w:rPr>
-                <w:rFonts w:asciiTheme="majorHAnsi" w:hAnsiTheme="majorHAnsi" w:cstheme="majorHAnsi"/>
-                <w:sz w:val="20"/>
-                <w:szCs w:val="20"/>
-              </w:rPr>
-              <w:t xml:space="preserve"> = null</w:t>
-            </w:r>
-          </w:p>
-          <w:p>
-            <w:pPr>
-              <w:jc w:val="center"/>
-              <w:rPr>
-                <w:rFonts w:asciiTheme="majorHAnsi" w:hAnsiTheme="majorHAnsi" w:cstheme="majorHAnsi"/>
-                <w:sz w:val="20"/>
-                <w:szCs w:val="20"/>
-              </w:rPr>
-            </w:pPr>
-            <w:proofErr w:type="spellStart"/>
-            <w:r>
-              <w:rPr>
-                <w:rFonts w:asciiTheme="majorHAnsi" w:hAnsiTheme="majorHAnsi" w:cstheme="majorHAnsi"/>
-                <w:sz w:val="20"/>
-                <w:szCs w:val="20"/>
-              </w:rPr>
-              <w:t>crazyPieceRemovedFromTheGameAux</w:t>
-            </w:r>
-            <w:proofErr w:type="spellEnd"/>
-            <w:r>
-              <w:rPr>
-                <w:rFonts w:asciiTheme="majorHAnsi" w:hAnsiTheme="majorHAnsi" w:cstheme="majorHAnsi"/>
-                <w:sz w:val="20"/>
-                <w:szCs w:val="20"/>
-              </w:rPr>
-              <w:t xml:space="preserve"> size = 0</w:t>
-            </w:r>
-            <w:r>
-              <w:rPr>
-                <w:rFonts w:asciiTheme="majorHAnsi" w:hAnsiTheme="majorHAnsi" w:cstheme="majorHAnsi"/>
-                <w:sz w:val="20"/>
-                <w:szCs w:val="20"/>
-              </w:rPr>
-              <w:t xml:space="preserve"> </w:t>
-            </w:r>
-          </w:p>
-          <w:p>
-            <w:pPr>
-              <w:jc w:val="center"/>
-              <w:rPr>
-                <w:rFonts w:asciiTheme="majorHAnsi" w:hAnsiTheme="majorHAnsi" w:cstheme="majorHAnsi"/>
-                <w:sz w:val="20"/>
-                <w:szCs w:val="20"/>
-              </w:rPr>
-            </w:pPr>
-            <w:proofErr w:type="spellStart"/>
-            <w:r>
-              <w:rPr>
-                <w:rFonts w:asciiTheme="majorHAnsi" w:hAnsiTheme="majorHAnsi" w:cstheme="majorHAnsi"/>
-                <w:sz w:val="20"/>
-                <w:szCs w:val="20"/>
-              </w:rPr>
-              <w:t>hasCaughtAPiece</w:t>
-            </w:r>
-            <w:proofErr w:type="spellEnd"/>
-            <w:r>
-              <w:rPr>
-                <w:rFonts w:asciiTheme="majorHAnsi" w:hAnsiTheme="majorHAnsi" w:cstheme="majorHAnsi"/>
-                <w:sz w:val="20"/>
-                <w:szCs w:val="20"/>
-              </w:rPr>
-              <w:t xml:space="preserve"> = 0 </w:t>
-            </w:r>
-          </w:p>
-          <w:p>
-            <w:pPr>
-              <w:jc w:val="center"/>
-              <w:rPr>
-                <w:rFonts w:asciiTheme="majorHAnsi" w:hAnsiTheme="majorHAnsi" w:cstheme="majorHAnsi"/>
-                <w:sz w:val="20"/>
-                <w:szCs w:val="20"/>
-              </w:rPr>
-            </w:pPr>
-            <w:proofErr w:type="spellStart"/>
-            <w:r>
-              <w:rPr>
-                <w:rFonts w:asciiTheme="majorHAnsi" w:hAnsiTheme="majorHAnsi" w:cstheme="majorHAnsi"/>
-                <w:sz w:val="20"/>
-                <w:szCs w:val="20"/>
-              </w:rPr>
-              <w:t>previousCountNoCapture</w:t>
-            </w:r>
-            <w:proofErr w:type="spellEnd"/>
-            <w:r>
-              <w:rPr>
-                <w:rFonts w:asciiTheme="majorHAnsi" w:hAnsiTheme="majorHAnsi" w:cstheme="majorHAnsi"/>
-                <w:sz w:val="20"/>
-                <w:szCs w:val="20"/>
-              </w:rPr>
-              <w:t xml:space="preserve"> = -1</w:t>
-            </w:r>
-          </w:p>
-          <w:p>
-            <w:pPr>
-              <w:jc w:val="center"/>
-              <w:rPr>
-                <w:rFonts w:asciiTheme="majorHAnsi" w:hAnsiTheme="majorHAnsi" w:cstheme="majorHAnsi"/>
-                <w:sz w:val="20"/>
-                <w:szCs w:val="20"/>
-              </w:rPr>
-            </w:pPr>
-            <w:proofErr w:type="spellStart"/>
-            <w:r>
-              <w:rPr>
-                <w:rFonts w:asciiTheme="majorHAnsi" w:hAnsiTheme="majorHAnsi" w:cstheme="majorHAnsi"/>
-                <w:sz w:val="20"/>
-                <w:szCs w:val="20"/>
-              </w:rPr>
-              <w:t>hasMadeUndo</w:t>
-            </w:r>
-            <w:proofErr w:type="spellEnd"/>
-            <w:r>
-              <w:rPr>
-                <w:rFonts w:asciiTheme="majorHAnsi" w:hAnsiTheme="majorHAnsi" w:cstheme="majorHAnsi"/>
-                <w:sz w:val="20"/>
-                <w:szCs w:val="20"/>
-              </w:rPr>
-              <w:t xml:space="preserve"> = false</w:t>
-            </w:r>
-          </w:p>
-          <w:p>
-            <w:pPr>
-              <w:jc w:val="center"/>
-              <w:rPr>
-                <w:rFonts w:asciiTheme="majorHAnsi" w:hAnsiTheme="majorHAnsi" w:cstheme="majorHAnsi"/>
-                <w:sz w:val="20"/>
-                <w:szCs w:val="20"/>
-              </w:rPr>
-            </w:pPr>
-            <w:r>
-              <w:rPr>
-                <w:rFonts w:asciiTheme="majorHAnsi" w:hAnsiTheme="majorHAnsi" w:cstheme="majorHAnsi"/>
-                <w:sz w:val="20"/>
-                <w:szCs w:val="20"/>
-              </w:rPr>
-              <w:t>s = "EMPATE"</w:t>
-            </w:r>
-          </w:p>
-          <w:p>
-            <w:pPr>
-              <w:jc w:val="center"/>
-              <w:rPr>
-                <w:rFonts w:asciiTheme="majorHAnsi" w:hAnsiTheme="majorHAnsi" w:cstheme="majorHAnsi"/>
-                <w:sz w:val="20"/>
-                <w:szCs w:val="20"/>
-              </w:rPr>
-            </w:pPr>
+                <w:lang w:val="pt-PT"/>
+              </w:rPr>
+              <w:t>3</w:t>
+            </w:r>
           </w:p>
         </w:tc>
         <w:tc>
@@ -17603,19 +18929,24 @@
                 <w:rFonts w:asciiTheme="majorHAnsi" w:hAnsiTheme="majorHAnsi" w:cstheme="majorHAnsi"/>
                 <w:sz w:val="20"/>
                 <w:szCs w:val="20"/>
-              </w:rPr>
-            </w:pPr>
-            <w:r>
-              <w:rPr>
-                <w:rFonts w:asciiTheme="majorHAnsi" w:hAnsiTheme="majorHAnsi" w:cstheme="majorHAnsi"/>
-                <w:sz w:val="20"/>
-                <w:szCs w:val="20"/>
-              </w:rPr>
-              <w:t>14</w:t>
-            </w:r>
+                <w:lang w:val="pt-PT"/>
+              </w:rPr>
+            </w:pPr>
+            <w:r>
+              <w:rPr>
+                <w:rFonts w:asciiTheme="majorHAnsi" w:hAnsiTheme="majorHAnsi" w:cstheme="majorHAnsi"/>
+                <w:sz w:val="20"/>
+                <w:szCs w:val="20"/>
+                <w:lang w:val="pt-PT"/>
+              </w:rPr>
+              <w:t>16</w:t>
+            </w:r>
+            <w:bookmarkStart w:id="38" w:name="_GoBack"/>
+            <w:bookmarkEnd w:id="38"/>
           </w:p>
         </w:tc>
       </w:tr>
+      <w:bookmarkEnd w:id="35"/>
     </w:tbl>
     <w:p>
       <w:pPr>
@@ -17737,16 +19068,16 @@
                 <w:lang w:val="pt-PT"/>
               </w:rPr>
             </w:pPr>
-            <w:bookmarkStart w:id="29" w:name="OLE_LINK22"/>
-            <w:bookmarkStart w:id="30" w:name="OLE_LINK23"/>
+            <w:bookmarkStart w:id="39" w:name="OLE_LINK22"/>
+            <w:bookmarkStart w:id="40" w:name="OLE_LINK23"/>
             <w:r>
               <w:rPr>
                 <w:lang w:val="pt-PT"/>
               </w:rPr>
               <w:t>Tentativa de mover uma peça da mesma equipa mais do que é possível</w:t>
             </w:r>
-            <w:bookmarkEnd w:id="29"/>
-            <w:bookmarkEnd w:id="30"/>
+            <w:bookmarkEnd w:id="39"/>
+            <w:bookmarkEnd w:id="40"/>
           </w:p>
         </w:tc>
         <w:tc>
@@ -17806,16 +19137,16 @@
                 <w:lang w:val="pt-PT"/>
               </w:rPr>
             </w:pPr>
-            <w:bookmarkStart w:id="31" w:name="OLE_LINK24"/>
-            <w:bookmarkStart w:id="32" w:name="OLE_LINK25"/>
+            <w:bookmarkStart w:id="41" w:name="OLE_LINK24"/>
+            <w:bookmarkStart w:id="42" w:name="OLE_LINK25"/>
             <w:r>
               <w:rPr>
                 <w:lang w:val="pt-PT"/>
               </w:rPr>
               <w:t>Tentativa de mover uma peça da mesma equipa dentro do que é possível se mover</w:t>
             </w:r>
-            <w:bookmarkEnd w:id="31"/>
-            <w:bookmarkEnd w:id="32"/>
+            <w:bookmarkEnd w:id="41"/>
+            <w:bookmarkEnd w:id="42"/>
           </w:p>
         </w:tc>
         <w:tc>
@@ -17861,6 +19192,7 @@
               <w:rPr>
                 <w:lang w:val="pt-PT"/>
               </w:rPr>
+              <w:lastRenderedPageBreak/>
               <w:t>2</w:t>
             </w:r>
           </w:p>
@@ -17883,18 +19215,18 @@
               </w:rPr>
               <w:t xml:space="preserve">Tentativa de mover uma peça da equipa adversária </w:t>
             </w:r>
-            <w:bookmarkStart w:id="33" w:name="OLE_LINK37"/>
-            <w:bookmarkStart w:id="34" w:name="OLE_LINK38"/>
-            <w:bookmarkStart w:id="35" w:name="OLE_LINK39"/>
+            <w:bookmarkStart w:id="43" w:name="OLE_LINK37"/>
+            <w:bookmarkStart w:id="44" w:name="OLE_LINK38"/>
+            <w:bookmarkStart w:id="45" w:name="OLE_LINK39"/>
             <w:r>
               <w:rPr>
                 <w:lang w:val="pt-PT"/>
               </w:rPr>
               <w:t>dentro do que é possível se mover</w:t>
             </w:r>
-            <w:bookmarkEnd w:id="33"/>
-            <w:bookmarkEnd w:id="34"/>
-            <w:bookmarkEnd w:id="35"/>
+            <w:bookmarkEnd w:id="43"/>
+            <w:bookmarkEnd w:id="44"/>
+            <w:bookmarkEnd w:id="45"/>
           </w:p>
         </w:tc>
         <w:tc>
@@ -17954,18 +19286,18 @@
                 <w:lang w:val="pt-PT"/>
               </w:rPr>
             </w:pPr>
-            <w:bookmarkStart w:id="36" w:name="OLE_LINK34"/>
-            <w:bookmarkStart w:id="37" w:name="OLE_LINK35"/>
-            <w:bookmarkStart w:id="38" w:name="OLE_LINK36"/>
+            <w:bookmarkStart w:id="46" w:name="OLE_LINK34"/>
+            <w:bookmarkStart w:id="47" w:name="OLE_LINK35"/>
+            <w:bookmarkStart w:id="48" w:name="OLE_LINK36"/>
             <w:r>
               <w:rPr>
                 <w:lang w:val="pt-PT"/>
               </w:rPr>
               <w:t>Tentativa de mover uma peça da mesma equipa para a mesma posição</w:t>
             </w:r>
-            <w:bookmarkEnd w:id="36"/>
-            <w:bookmarkEnd w:id="37"/>
-            <w:bookmarkEnd w:id="38"/>
+            <w:bookmarkEnd w:id="46"/>
+            <w:bookmarkEnd w:id="47"/>
+            <w:bookmarkEnd w:id="48"/>
           </w:p>
         </w:tc>
         <w:tc>
@@ -18009,7 +19341,6 @@
               <w:rPr>
                 <w:lang w:val="pt-PT"/>
               </w:rPr>
-              <w:lastRenderedPageBreak/>
               <w:t>4</w:t>
             </w:r>
           </w:p>
@@ -18158,16 +19489,16 @@
                 <w:lang w:val="pt-PT"/>
               </w:rPr>
             </w:pPr>
-            <w:bookmarkStart w:id="39" w:name="OLE_LINK53"/>
-            <w:bookmarkStart w:id="40" w:name="OLE_LINK54"/>
+            <w:bookmarkStart w:id="49" w:name="OLE_LINK53"/>
+            <w:bookmarkStart w:id="50" w:name="OLE_LINK54"/>
             <w:r>
               <w:rPr>
                 <w:lang w:val="pt-PT"/>
               </w:rPr>
               <w:t>Tentativa de iniciar um jogo com um ficheiro vazio</w:t>
             </w:r>
-            <w:bookmarkEnd w:id="39"/>
-            <w:bookmarkEnd w:id="40"/>
+            <w:bookmarkEnd w:id="49"/>
+            <w:bookmarkEnd w:id="50"/>
           </w:p>
         </w:tc>
         <w:tc>
@@ -18227,18 +19558,18 @@
                 <w:lang w:val="pt-PT"/>
               </w:rPr>
             </w:pPr>
-            <w:bookmarkStart w:id="41" w:name="OLE_LINK71"/>
-            <w:bookmarkStart w:id="42" w:name="OLE_LINK72"/>
-            <w:bookmarkStart w:id="43" w:name="OLE_LINK78"/>
+            <w:bookmarkStart w:id="51" w:name="OLE_LINK71"/>
+            <w:bookmarkStart w:id="52" w:name="OLE_LINK72"/>
+            <w:bookmarkStart w:id="53" w:name="OLE_LINK78"/>
             <w:r>
               <w:rPr>
                 <w:lang w:val="pt-PT"/>
               </w:rPr>
               <w:t>Tentativa de iniciar um jogo com um ficheiro que não contém o tamanho do tabuleiro</w:t>
             </w:r>
-            <w:bookmarkEnd w:id="41"/>
-            <w:bookmarkEnd w:id="42"/>
-            <w:bookmarkEnd w:id="43"/>
+            <w:bookmarkEnd w:id="51"/>
+            <w:bookmarkEnd w:id="52"/>
+            <w:bookmarkEnd w:id="53"/>
           </w:p>
         </w:tc>
         <w:tc>
@@ -18253,18 +19584,18 @@
                 <w:lang w:val="pt-PT"/>
               </w:rPr>
             </w:pPr>
-            <w:bookmarkStart w:id="44" w:name="OLE_LINK75"/>
-            <w:bookmarkStart w:id="45" w:name="OLE_LINK76"/>
-            <w:bookmarkStart w:id="46" w:name="OLE_LINK77"/>
+            <w:bookmarkStart w:id="54" w:name="OLE_LINK75"/>
+            <w:bookmarkStart w:id="55" w:name="OLE_LINK76"/>
+            <w:bookmarkStart w:id="56" w:name="OLE_LINK77"/>
             <w:r>
               <w:rPr>
                 <w:lang w:val="pt-PT"/>
               </w:rPr>
               <w:t>False</w:t>
             </w:r>
-            <w:bookmarkEnd w:id="44"/>
-            <w:bookmarkEnd w:id="45"/>
-            <w:bookmarkEnd w:id="46"/>
+            <w:bookmarkEnd w:id="54"/>
+            <w:bookmarkEnd w:id="55"/>
+            <w:bookmarkEnd w:id="56"/>
           </w:p>
         </w:tc>
       </w:tr>
@@ -18308,28 +19639,20 @@
               <w:rPr>
                 <w:lang w:val="pt-PT"/>
               </w:rPr>
-              <w:t>Tentativa de iniciar um jogo com um ficheiro que</w:t>
-            </w:r>
-            <w:r>
-              <w:rPr>
-                <w:lang w:val="pt-PT"/>
-              </w:rPr>
-              <w:t xml:space="preserve"> </w:t>
-            </w:r>
-            <w:r>
-              <w:rPr>
-                <w:lang w:val="pt-PT"/>
-              </w:rPr>
-              <w:t>contém o tamanho do tabuleiro</w:t>
-            </w:r>
-            <w:r>
-              <w:rPr>
-                <w:lang w:val="pt-PT"/>
-              </w:rPr>
-              <w:t xml:space="preserve"> maior que a informação do mesmo</w:t>
-            </w:r>
-            <w:bookmarkStart w:id="47" w:name="_GoBack"/>
-            <w:bookmarkEnd w:id="47"/>
+              <w:t xml:space="preserve">Tentativa de iniciar um jogo com um ficheiro que não contém um número de </w:t>
+            </w:r>
+            <w:r>
+              <w:rPr>
+                <w:lang w:val="pt-PT"/>
+              </w:rPr>
+              <w:t>linhas</w:t>
+            </w:r>
+            <w:r>
+              <w:rPr>
+                <w:lang w:val="pt-PT"/>
+              </w:rPr>
+              <w:t xml:space="preserve"> inferior ao tamanho do tabuleiro</w:t>
+            </w:r>
           </w:p>
         </w:tc>
         <w:tc>
@@ -18393,7 +19716,19 @@
               <w:rPr>
                 <w:lang w:val="pt-PT"/>
               </w:rPr>
-              <w:t>Tentativa de iniciar um jogo com um ficheiro que não contém o tamanho do tabuleiro</w:t>
+              <w:t xml:space="preserve">Tentativa de iniciar um jogo com um ficheiro que contém o </w:t>
+            </w:r>
+            <w:r>
+              <w:rPr>
+                <w:lang w:val="pt-PT"/>
+              </w:rPr>
+              <w:t>número de peças é</w:t>
+            </w:r>
+            <w:r>
+              <w:rPr>
+                <w:lang w:val="pt-PT"/>
+              </w:rPr>
+              <w:t xml:space="preserve"> maior que a informação do mesmo</w:t>
             </w:r>
           </w:p>
         </w:tc>
@@ -18458,7 +19793,7 @@
               <w:rPr>
                 <w:lang w:val="pt-PT"/>
               </w:rPr>
-              <w:t>Tentativa de iniciar um jogo com um ficheiro que não contém o tamanho do tabuleiro</w:t>
+              <w:t>Tentativa de iniciar um jogo com um ficheiro que contém o tamanho do tabuleiro maior que a informação do mesmo</w:t>
             </w:r>
           </w:p>
         </w:tc>
@@ -18519,12 +19854,26 @@
                 <w:lang w:val="pt-PT"/>
               </w:rPr>
             </w:pPr>
-            <w:r>
-              <w:rPr>
-                <w:lang w:val="pt-PT"/>
-              </w:rPr>
-              <w:t>Tentativa de iniciar um jogo com um ficheiro que não contém o tamanho do tabuleiro</w:t>
-            </w:r>
+            <w:bookmarkStart w:id="57" w:name="OLE_LINK82"/>
+            <w:bookmarkStart w:id="58" w:name="OLE_LINK83"/>
+            <w:bookmarkStart w:id="59" w:name="OLE_LINK86"/>
+            <w:bookmarkStart w:id="60" w:name="OLE_LINK87"/>
+            <w:r>
+              <w:rPr>
+                <w:lang w:val="pt-PT"/>
+              </w:rPr>
+              <w:t xml:space="preserve">Tentativa de iniciar um jogo com um ficheiro que não contém </w:t>
+            </w:r>
+            <w:r>
+              <w:rPr>
+                <w:lang w:val="pt-PT"/>
+              </w:rPr>
+              <w:t>um número de colunas inferior ao tamanho do tabuleiro</w:t>
+            </w:r>
+            <w:bookmarkEnd w:id="57"/>
+            <w:bookmarkEnd w:id="58"/>
+            <w:bookmarkEnd w:id="59"/>
+            <w:bookmarkEnd w:id="60"/>
           </w:p>
         </w:tc>
         <w:tc>
@@ -18588,7 +19937,7 @@
               <w:rPr>
                 <w:lang w:val="pt-PT"/>
               </w:rPr>
-              <w:t>Tentativa de iniciar um jogo com um ficheiro que não contém o tamanho do tabuleiro</w:t>
+              <w:t>Tentativa de iniciar um jogo com um ficheiro que contém duas peças com o mesmo id</w:t>
             </w:r>
           </w:p>
         </w:tc>
@@ -18649,7 +19998,7 @@
                 <w:lang w:val="pt-PT"/>
               </w:rPr>
             </w:pPr>
-            <w:bookmarkStart w:id="48" w:name="OLE_LINK73"/>
+            <w:bookmarkStart w:id="61" w:name="OLE_LINK73"/>
             <w:r>
               <w:rPr>
                 <w:lang w:val="pt-PT"/>
@@ -18662,7 +20011,7 @@
               </w:rPr>
               <w:t>informação</w:t>
             </w:r>
-            <w:bookmarkEnd w:id="48"/>
+            <w:bookmarkEnd w:id="61"/>
           </w:p>
         </w:tc>
         <w:tc>
@@ -18677,7 +20026,7 @@
                 <w:lang w:val="pt-PT"/>
               </w:rPr>
             </w:pPr>
-            <w:bookmarkStart w:id="49" w:name="OLE_LINK74"/>
+            <w:bookmarkStart w:id="62" w:name="OLE_LINK74"/>
             <w:proofErr w:type="spellStart"/>
             <w:r>
               <w:rPr>
@@ -18685,7 +20034,7 @@
               </w:rPr>
               <w:t>True</w:t>
             </w:r>
-            <w:bookmarkEnd w:id="49"/>
+            <w:bookmarkEnd w:id="62"/>
             <w:proofErr w:type="spellEnd"/>
           </w:p>
         </w:tc>
@@ -18766,6 +20115,138 @@
               <w:t>True</w:t>
             </w:r>
             <w:proofErr w:type="spellEnd"/>
+          </w:p>
+        </w:tc>
+      </w:tr>
+      <w:tr>
+        <w:trPr>
+          <w:trHeight w:val="845"/>
+        </w:trPr>
+        <w:tc>
+          <w:tcPr>
+            <w:tcW w:w="562" w:type="dxa"/>
+            <w:vAlign w:val="center"/>
+          </w:tcPr>
+          <w:p>
+            <w:pPr>
+              <w:jc w:val="center"/>
+              <w:rPr>
+                <w:lang w:val="pt-PT"/>
+              </w:rPr>
+            </w:pPr>
+            <w:r>
+              <w:rPr>
+                <w:lang w:val="pt-PT"/>
+              </w:rPr>
+              <w:t>15</w:t>
+            </w:r>
+          </w:p>
+        </w:tc>
+        <w:tc>
+          <w:tcPr>
+            <w:tcW w:w="5909" w:type="dxa"/>
+            <w:vAlign w:val="center"/>
+          </w:tcPr>
+          <w:p>
+            <w:pPr>
+              <w:jc w:val="center"/>
+              <w:rPr>
+                <w:lang w:val="pt-PT"/>
+              </w:rPr>
+            </w:pPr>
+            <w:r>
+              <w:rPr>
+                <w:lang w:val="pt-PT"/>
+              </w:rPr>
+              <w:t>Verifica se o jogo já acabou</w:t>
+            </w:r>
+          </w:p>
+        </w:tc>
+        <w:tc>
+          <w:tcPr>
+            <w:tcW w:w="2936" w:type="dxa"/>
+            <w:vAlign w:val="center"/>
+          </w:tcPr>
+          <w:p>
+            <w:pPr>
+              <w:jc w:val="center"/>
+              <w:rPr>
+                <w:lang w:val="pt-PT"/>
+              </w:rPr>
+            </w:pPr>
+            <w:proofErr w:type="spellStart"/>
+            <w:r>
+              <w:rPr>
+                <w:lang w:val="pt-PT"/>
+              </w:rPr>
+              <w:t>True</w:t>
+            </w:r>
+            <w:proofErr w:type="spellEnd"/>
+          </w:p>
+        </w:tc>
+      </w:tr>
+      <w:tr>
+        <w:trPr>
+          <w:trHeight w:val="845"/>
+        </w:trPr>
+        <w:tc>
+          <w:tcPr>
+            <w:tcW w:w="562" w:type="dxa"/>
+            <w:vAlign w:val="center"/>
+          </w:tcPr>
+          <w:p>
+            <w:pPr>
+              <w:jc w:val="center"/>
+              <w:rPr>
+                <w:lang w:val="pt-PT"/>
+              </w:rPr>
+            </w:pPr>
+            <w:r>
+              <w:rPr>
+                <w:lang w:val="pt-PT"/>
+              </w:rPr>
+              <w:t>16</w:t>
+            </w:r>
+          </w:p>
+        </w:tc>
+        <w:tc>
+          <w:tcPr>
+            <w:tcW w:w="5909" w:type="dxa"/>
+            <w:vAlign w:val="center"/>
+          </w:tcPr>
+          <w:p>
+            <w:pPr>
+              <w:jc w:val="center"/>
+              <w:rPr>
+                <w:lang w:val="pt-PT"/>
+              </w:rPr>
+            </w:pPr>
+            <w:r>
+              <w:rPr>
+                <w:lang w:val="pt-PT"/>
+              </w:rPr>
+              <w:t>Verifica se o jogo já acabou</w:t>
+            </w:r>
+          </w:p>
+        </w:tc>
+        <w:tc>
+          <w:tcPr>
+            <w:tcW w:w="2936" w:type="dxa"/>
+            <w:vAlign w:val="center"/>
+          </w:tcPr>
+          <w:p>
+            <w:pPr>
+              <w:jc w:val="center"/>
+              <w:rPr>
+                <w:lang w:val="pt-PT"/>
+              </w:rPr>
+            </w:pPr>
+            <w:r>
+              <w:rPr>
+                <w:lang w:val="pt-PT"/>
+              </w:rPr>
+              <w:t>False</w:t>
+            </w:r>
           </w:p>
         </w:tc>
       </w:tr>
@@ -19184,7 +20665,7 @@
   <w:style w:type="paragraph" w:default="1" w:styleId="Normal">
     <w:name w:val="Normal"/>
     <w:qFormat/>
-    <w:rsid w:val="00A35CAC"/>
+    <w:rsid w:val="001944C9"/>
   </w:style>
   <w:style w:type="character" w:default="1" w:styleId="DefaultParagraphFont">
     <w:name w:val="Default Paragraph Font"/>

</xml_diff>